<commit_message>
updates to data package v2
</commit_message>
<xml_diff>
--- a/v2_thresholds_readme.docx
+++ b/v2_thresholds_readme.docx
@@ -58,13 +58,20 @@
       <w:r>
         <w:t>“</w:t>
       </w:r>
-      <w:r>
-        <w:t>Thresholds of Area Burned and Burn Severity for Downstream Riverine Systems to ‘Feel the Burn’</w:t>
-      </w:r>
+      <w:del w:id="0" w:author="Wampler, Katie A" w:date="2026-01-21T12:22:00Z" w16du:dateUtc="2026-01-21T20:22:00Z">
+        <w:r>
+          <w:delText>Thresholds of Area Burned and Burn Severity for Downstream Riverine Systems to ‘Feel the Burn’</w:delText>
+        </w:r>
+      </w:del>
+      <w:ins w:id="1" w:author="Wampler, Katie A" w:date="2026-01-21T12:22:00Z">
+        <w:r>
+          <w:t>When do Riverine Systems 'Feel the Burn'? Simulating How Burn Extent and Severity Modulate Hydrologic Controls on Biogeochemical Export</w:t>
+        </w:r>
+      </w:ins>
       <w:r>
         <w:t>”</w:t>
       </w:r>
-      <w:ins w:id="0" w:author="Forbes, Brieanne" w:date="2026-01-21T08:32:00Z" w16du:dateUtc="2026-01-21T16:32:00Z">
+      <w:ins w:id="2" w:author="Forbes, Brieanne" w:date="2026-01-21T08:32:00Z" w16du:dateUtc="2026-01-21T16:32:00Z">
         <w:r>
           <w:t xml:space="preserve"> (v2)</w:t>
         </w:r>
@@ -120,22 +127,29 @@
       <w:pPr>
         <w:spacing w:before="160"/>
       </w:pPr>
-      <w:bookmarkStart w:id="1" w:name="_Hlk192842605"/>
+      <w:bookmarkStart w:id="3" w:name="_Hlk192842605"/>
       <w:r>
         <w:t>This data package is associated with the publication “</w:t>
       </w:r>
-      <w:r>
-        <w:t>Thresholds of Area Burned and Burn Severity for Downstream Riverine Systems to ‘Feel the Burn’</w:t>
-      </w:r>
+      <w:ins w:id="4" w:author="Wampler, Katie A" w:date="2026-01-21T12:23:00Z">
+        <w:r>
+          <w:t>When do Riverine Systems 'Feel the Burn'? Simulating How Burn Extent and Severity Modulate Hydrologic Controls on Biogeochemical Export</w:t>
+        </w:r>
+      </w:ins>
+      <w:del w:id="5" w:author="Wampler, Katie A" w:date="2026-01-21T12:23:00Z" w16du:dateUtc="2026-01-21T20:23:00Z">
+        <w:r>
+          <w:delText>Thresholds of Area Burned and Burn Severity for Downstream Riverine Systems to ‘Feel the Burn’</w:delText>
+        </w:r>
+      </w:del>
       <w:r>
         <w:t xml:space="preserve">” </w:t>
       </w:r>
-      <w:del w:id="2" w:author="Forbes, Brieanne" w:date="2026-01-21T08:32:00Z" w16du:dateUtc="2026-01-21T16:32:00Z">
+      <w:del w:id="6" w:author="Forbes, Brieanne" w:date="2026-01-21T08:32:00Z" w16du:dateUtc="2026-01-21T16:32:00Z">
         <w:r>
           <w:delText>submitted to</w:delText>
         </w:r>
       </w:del>
-      <w:ins w:id="3" w:author="Forbes, Brieanne" w:date="2026-01-21T08:32:00Z" w16du:dateUtc="2026-01-21T16:32:00Z">
+      <w:ins w:id="7" w:author="Forbes, Brieanne" w:date="2026-01-21T08:32:00Z" w16du:dateUtc="2026-01-21T16:32:00Z">
         <w:r>
           <w:t>published in</w:t>
         </w:r>
@@ -143,29 +157,37 @@
       <w:r>
         <w:t xml:space="preserve"> </w:t>
       </w:r>
-      <w:commentRangeStart w:id="4"/>
-      <w:commentRangeStart w:id="5"/>
+      <w:commentRangeStart w:id="8"/>
+      <w:commentRangeStart w:id="9"/>
+      <w:commentRangeStart w:id="10"/>
       <w:r>
         <w:t xml:space="preserve">Water Resources Research </w:t>
       </w:r>
-      <w:commentRangeEnd w:id="4"/>
+      <w:commentRangeEnd w:id="8"/>
       <w:r>
         <w:rPr>
           <w:rStyle w:val="CommentReference"/>
         </w:rPr>
-        <w:commentReference w:id="4"/>
-      </w:r>
-      <w:commentRangeEnd w:id="5"/>
+        <w:commentReference w:id="8"/>
+      </w:r>
+      <w:commentRangeEnd w:id="9"/>
       <w:r>
         <w:rPr>
           <w:rStyle w:val="CommentReference"/>
         </w:rPr>
-        <w:commentReference w:id="5"/>
+        <w:commentReference w:id="9"/>
+      </w:r>
+      <w:commentRangeEnd w:id="10"/>
+      <w:r>
+        <w:rPr>
+          <w:rStyle w:val="CommentReference"/>
+        </w:rPr>
+        <w:commentReference w:id="10"/>
       </w:r>
       <w:r>
         <w:t>(Wampler et al. 2025</w:t>
       </w:r>
-      <w:ins w:id="6" w:author="Forbes, Brieanne" w:date="2026-01-21T08:34:00Z" w16du:dateUtc="2026-01-21T16:34:00Z">
+      <w:ins w:id="11" w:author="Forbes, Brieanne" w:date="2026-01-21T08:34:00Z" w16du:dateUtc="2026-01-21T16:34:00Z">
         <w:r>
           <w:t>; preprint:</w:t>
         </w:r>
@@ -173,7 +195,7 @@
           <w:t xml:space="preserve"> </w:t>
         </w:r>
       </w:ins>
-      <w:ins w:id="7" w:author="Forbes, Brieanne" w:date="2026-01-21T08:35:00Z" w16du:dateUtc="2026-01-21T16:35:00Z">
+      <w:ins w:id="12" w:author="Forbes, Brieanne" w:date="2026-01-21T08:35:00Z" w16du:dateUtc="2026-01-21T16:35:00Z">
         <w:r>
           <w:fldChar w:fldCharType="begin"/>
         </w:r>
@@ -296,7 +318,7 @@
       <w:pPr>
         <w:spacing w:before="160"/>
         <w:rPr>
-          <w:ins w:id="8" w:author="Forbes, Brieanne" w:date="2026-01-21T08:35:00Z" w16du:dateUtc="2026-01-21T16:35:00Z"/>
+          <w:ins w:id="13" w:author="Forbes, Brieanne" w:date="2026-01-21T08:35:00Z" w16du:dateUtc="2026-01-21T16:35:00Z"/>
         </w:rPr>
       </w:pPr>
       <w:r>
@@ -331,11 +353,11 @@
       <w:pPr>
         <w:spacing w:after="0" w:line="240" w:lineRule="auto"/>
         <w:rPr>
-          <w:ins w:id="9" w:author="Forbes, Brieanne" w:date="2026-01-21T08:35:00Z" w16du:dateUtc="2026-01-21T16:35:00Z"/>
+          <w:ins w:id="14" w:author="Forbes, Brieanne" w:date="2026-01-21T08:35:00Z" w16du:dateUtc="2026-01-21T16:35:00Z"/>
           <w:rFonts w:ascii="Calibri" w:eastAsia="Calibri" w:hAnsi="Calibri" w:cs="Calibri"/>
         </w:rPr>
       </w:pPr>
-      <w:ins w:id="10" w:author="Forbes, Brieanne" w:date="2026-01-21T08:35:00Z" w16du:dateUtc="2026-01-21T16:35:00Z">
+      <w:ins w:id="15" w:author="Forbes, Brieanne" w:date="2026-01-21T08:35:00Z" w16du:dateUtc="2026-01-21T16:35:00Z">
         <w:r>
           <w:rPr>
             <w:rFonts w:ascii="Calibri" w:eastAsia="Calibri" w:hAnsi="Calibri" w:cs="Calibri"/>
@@ -343,7 +365,7 @@
           <w:t xml:space="preserve">This data package was originally published in </w:t>
         </w:r>
       </w:ins>
-      <w:ins w:id="11" w:author="Forbes, Brieanne" w:date="2026-01-21T08:36:00Z" w16du:dateUtc="2026-01-21T16:36:00Z">
+      <w:ins w:id="16" w:author="Forbes, Brieanne" w:date="2026-01-21T08:36:00Z" w16du:dateUtc="2026-01-21T16:36:00Z">
         <w:r>
           <w:rPr>
             <w:rFonts w:ascii="Calibri" w:eastAsia="Calibri" w:hAnsi="Calibri" w:cs="Calibri"/>
@@ -351,7 +373,7 @@
           <w:t>March 2025</w:t>
         </w:r>
       </w:ins>
-      <w:ins w:id="12" w:author="Forbes, Brieanne" w:date="2026-01-21T08:35:00Z" w16du:dateUtc="2026-01-21T16:35:00Z">
+      <w:ins w:id="17" w:author="Forbes, Brieanne" w:date="2026-01-21T08:35:00Z" w16du:dateUtc="2026-01-21T16:35:00Z">
         <w:r>
           <w:rPr>
             <w:rFonts w:ascii="Calibri" w:eastAsia="Calibri" w:hAnsi="Calibri" w:cs="Calibri"/>
@@ -359,7 +381,7 @@
           <w:t xml:space="preserve">. It was updated in </w:t>
         </w:r>
       </w:ins>
-      <w:ins w:id="13" w:author="Forbes, Brieanne" w:date="2026-01-21T08:36:00Z" w16du:dateUtc="2026-01-21T16:36:00Z">
+      <w:ins w:id="18" w:author="Forbes, Brieanne" w:date="2026-01-21T08:36:00Z" w16du:dateUtc="2026-01-21T16:36:00Z">
         <w:r>
           <w:rPr>
             <w:rFonts w:ascii="Calibri" w:eastAsia="Calibri" w:hAnsi="Calibri" w:cs="Calibri"/>
@@ -367,7 +389,7 @@
           <w:t>February</w:t>
         </w:r>
       </w:ins>
-      <w:ins w:id="14" w:author="Forbes, Brieanne" w:date="2026-01-21T08:35:00Z" w16du:dateUtc="2026-01-21T16:35:00Z">
+      <w:ins w:id="19" w:author="Forbes, Brieanne" w:date="2026-01-21T08:35:00Z" w16du:dateUtc="2026-01-21T16:35:00Z">
         <w:r>
           <w:rPr>
             <w:rFonts w:ascii="Calibri" w:eastAsia="Calibri" w:hAnsi="Calibri" w:cs="Calibri"/>
@@ -375,7 +397,7 @@
           <w:t xml:space="preserve"> 202</w:t>
         </w:r>
       </w:ins>
-      <w:ins w:id="15" w:author="Forbes, Brieanne" w:date="2026-01-21T08:36:00Z" w16du:dateUtc="2026-01-21T16:36:00Z">
+      <w:ins w:id="20" w:author="Forbes, Brieanne" w:date="2026-01-21T08:36:00Z" w16du:dateUtc="2026-01-21T16:36:00Z">
         <w:r>
           <w:rPr>
             <w:rFonts w:ascii="Calibri" w:eastAsia="Calibri" w:hAnsi="Calibri" w:cs="Calibri"/>
@@ -383,7 +405,7 @@
           <w:t>6</w:t>
         </w:r>
       </w:ins>
-      <w:ins w:id="16" w:author="Forbes, Brieanne" w:date="2026-01-21T08:35:00Z" w16du:dateUtc="2026-01-21T16:35:00Z">
+      <w:ins w:id="21" w:author="Forbes, Brieanne" w:date="2026-01-21T08:35:00Z" w16du:dateUtc="2026-01-21T16:35:00Z">
         <w:r>
           <w:rPr>
             <w:rFonts w:ascii="Calibri" w:eastAsia="Calibri" w:hAnsi="Calibri" w:cs="Calibri"/>
@@ -391,7 +413,7 @@
           <w:t xml:space="preserve"> (v2; new and modified files)</w:t>
         </w:r>
       </w:ins>
-      <w:ins w:id="17" w:author="Forbes, Brieanne" w:date="2026-01-21T08:36:00Z" w16du:dateUtc="2026-01-21T16:36:00Z">
+      <w:ins w:id="22" w:author="Forbes, Brieanne" w:date="2026-01-21T08:36:00Z" w16du:dateUtc="2026-01-21T16:36:00Z">
         <w:r>
           <w:rPr>
             <w:rFonts w:ascii="Calibri" w:eastAsia="Calibri" w:hAnsi="Calibri" w:cs="Calibri"/>
@@ -399,7 +421,7 @@
           <w:t xml:space="preserve"> to include the final </w:t>
         </w:r>
       </w:ins>
-      <w:ins w:id="18" w:author="Forbes, Brieanne" w:date="2026-01-21T08:44:00Z" w16du:dateUtc="2026-01-21T16:44:00Z">
+      <w:ins w:id="23" w:author="Forbes, Brieanne" w:date="2026-01-21T08:44:00Z" w16du:dateUtc="2026-01-21T16:44:00Z">
         <w:r>
           <w:rPr>
             <w:rFonts w:ascii="Calibri" w:eastAsia="Calibri" w:hAnsi="Calibri" w:cs="Calibri"/>
@@ -407,7 +429,7 @@
           <w:t>files</w:t>
         </w:r>
       </w:ins>
-      <w:ins w:id="19" w:author="Forbes, Brieanne" w:date="2026-01-21T08:36:00Z" w16du:dateUtc="2026-01-21T16:36:00Z">
+      <w:ins w:id="24" w:author="Forbes, Brieanne" w:date="2026-01-21T08:36:00Z" w16du:dateUtc="2026-01-21T16:36:00Z">
         <w:r>
           <w:rPr>
             <w:rFonts w:ascii="Calibri" w:eastAsia="Calibri" w:hAnsi="Calibri" w:cs="Calibri"/>
@@ -415,7 +437,7 @@
           <w:t xml:space="preserve"> after the manuscript </w:t>
         </w:r>
       </w:ins>
-      <w:ins w:id="20" w:author="Forbes, Brieanne" w:date="2026-01-21T08:37:00Z" w16du:dateUtc="2026-01-21T16:37:00Z">
+      <w:ins w:id="25" w:author="Forbes, Brieanne" w:date="2026-01-21T08:37:00Z" w16du:dateUtc="2026-01-21T16:37:00Z">
         <w:r>
           <w:rPr>
             <w:rFonts w:ascii="Calibri" w:eastAsia="Calibri" w:hAnsi="Calibri" w:cs="Calibri"/>
@@ -423,7 +445,7 @@
           <w:t>went through reviews</w:t>
         </w:r>
       </w:ins>
-      <w:ins w:id="21" w:author="Forbes, Brieanne" w:date="2026-01-21T08:36:00Z" w16du:dateUtc="2026-01-21T16:36:00Z">
+      <w:ins w:id="26" w:author="Forbes, Brieanne" w:date="2026-01-21T08:36:00Z" w16du:dateUtc="2026-01-21T16:36:00Z">
         <w:r>
           <w:rPr>
             <w:rFonts w:ascii="Calibri" w:eastAsia="Calibri" w:hAnsi="Calibri" w:cs="Calibri"/>
@@ -431,7 +453,7 @@
           <w:t>.</w:t>
         </w:r>
       </w:ins>
-      <w:ins w:id="22" w:author="Forbes, Brieanne" w:date="2026-01-21T08:35:00Z" w16du:dateUtc="2026-01-21T16:35:00Z">
+      <w:ins w:id="27" w:author="Forbes, Brieanne" w:date="2026-01-21T08:35:00Z" w16du:dateUtc="2026-01-21T16:35:00Z">
         <w:r>
           <w:rPr>
             <w:rFonts w:ascii="Calibri" w:eastAsia="Calibri" w:hAnsi="Calibri" w:cs="Calibri"/>
@@ -444,7 +466,7 @@
       <w:pPr>
         <w:spacing w:after="0"/>
         <w:rPr>
-          <w:ins w:id="23" w:author="Forbes, Brieanne" w:date="2026-01-21T08:35:00Z" w16du:dateUtc="2026-01-21T16:35:00Z"/>
+          <w:ins w:id="28" w:author="Forbes, Brieanne" w:date="2026-01-21T08:35:00Z" w16du:dateUtc="2026-01-21T16:35:00Z"/>
           <w:rFonts w:cstheme="minorHAnsi"/>
         </w:rPr>
       </w:pPr>
@@ -453,25 +475,25 @@
       <w:pPr>
         <w:spacing w:after="0"/>
         <w:rPr>
-          <w:ins w:id="24" w:author="Forbes, Brieanne" w:date="2026-01-21T08:35:00Z" w16du:dateUtc="2026-01-21T16:35:00Z"/>
+          <w:ins w:id="29" w:author="Forbes, Brieanne" w:date="2026-01-21T08:35:00Z" w16du:dateUtc="2026-01-21T16:35:00Z"/>
           <w:rFonts w:cstheme="minorHAnsi"/>
         </w:rPr>
       </w:pPr>
-      <w:ins w:id="25" w:author="Forbes, Brieanne" w:date="2026-01-21T08:35:00Z" w16du:dateUtc="2026-01-21T16:35:00Z">
+      <w:ins w:id="30" w:author="Forbes, Brieanne" w:date="2026-01-21T08:35:00Z" w16du:dateUtc="2026-01-21T16:35:00Z">
         <w:r>
           <w:rPr>
             <w:rFonts w:cstheme="minorHAnsi"/>
           </w:rPr>
           <w:t xml:space="preserve">For details on how to navigate </w:t>
         </w:r>
-        <w:bookmarkStart w:id="26" w:name="_Hlk188439880"/>
+        <w:bookmarkStart w:id="31" w:name="_Hlk188439880"/>
         <w:r>
           <w:rPr>
             <w:rFonts w:cstheme="minorHAnsi"/>
           </w:rPr>
           <w:t>data packages generated by this project</w:t>
         </w:r>
-        <w:bookmarkEnd w:id="26"/>
+        <w:bookmarkEnd w:id="31"/>
         <w:r>
           <w:rPr>
             <w:rFonts w:cstheme="minorHAnsi"/>
@@ -512,13 +534,13 @@
           <w:rFonts w:cstheme="minorHAnsi"/>
           <w:sz w:val="10"/>
           <w:szCs w:val="10"/>
-          <w:rPrChange w:id="27" w:author="Forbes, Brieanne" w:date="2026-01-21T08:36:00Z" w16du:dateUtc="2026-01-21T16:36:00Z">
+          <w:rPrChange w:id="32" w:author="Forbes, Brieanne" w:date="2026-01-21T08:36:00Z" w16du:dateUtc="2026-01-21T16:36:00Z">
             <w:rPr>
               <w:rFonts w:cstheme="minorHAnsi"/>
             </w:rPr>
           </w:rPrChange>
         </w:rPr>
-        <w:pPrChange w:id="28" w:author="Forbes, Brieanne" w:date="2026-01-21T08:35:00Z" w16du:dateUtc="2026-01-21T16:35:00Z">
+        <w:pPrChange w:id="33" w:author="Forbes, Brieanne" w:date="2026-01-21T08:35:00Z" w16du:dateUtc="2026-01-21T16:35:00Z">
           <w:pPr>
             <w:spacing w:before="160"/>
           </w:pPr>
@@ -547,7 +569,7 @@
             </w:tcBorders>
             <w:shd w:val="clear" w:color="auto" w:fill="2F5496" w:themeFill="accent1" w:themeFillShade="BF"/>
           </w:tcPr>
-          <w:bookmarkEnd w:id="1"/>
+          <w:bookmarkEnd w:id="3"/>
           <w:p>
             <w:pPr>
               <w:pStyle w:val="NoSpacing"/>
@@ -587,7 +609,7 @@
       <w:pPr>
         <w:spacing w:before="160"/>
       </w:pPr>
-      <w:bookmarkStart w:id="29" w:name="_Hlk192842637"/>
+      <w:bookmarkStart w:id="34" w:name="_Hlk192842637"/>
       <w:r>
         <w:t xml:space="preserve">The Soil and Water Assessment Tool (SWAT) model was implemented using publicly available data and R was used for processing and analysis. Publicly available data were pulled directly in R from </w:t>
       </w:r>
@@ -597,63 +619,42 @@
       <w:r>
         <w:t xml:space="preserve">USGS </w:t>
       </w:r>
+      <w:r>
+        <w:t>NLCD), Monitoring Trends in Burn Severity (</w:t>
+      </w:r>
+      <w:r>
+        <w:t xml:space="preserve">USGS/USDA </w:t>
+      </w:r>
+      <w:r>
+        <w:t xml:space="preserve">MTBS), </w:t>
+      </w:r>
+      <w:r>
+        <w:t xml:space="preserve">Moderate Resolution Imaging Spectroradiometer </w:t>
+      </w:r>
+      <w:r>
+        <w:t xml:space="preserve">(NASA </w:t>
+      </w:r>
+      <w:r>
+        <w:t>MODIS</w:t>
+      </w:r>
+      <w:r>
+        <w:t>)</w:t>
+      </w:r>
+      <w:r>
+        <w:t xml:space="preserve">, Shuttle Radar Topography Mission (NASA SRTM), Soil Survey Geographic </w:t>
+      </w:r>
+      <w:r>
+        <w:t xml:space="preserve">Database </w:t>
+      </w:r>
+      <w:r>
+        <w:t xml:space="preserve">(USDA SSURGO), </w:t>
+      </w:r>
+      <w:bookmarkStart w:id="35" w:name="_Hlk193206130"/>
       <w:proofErr w:type="spellStart"/>
       <w:r>
-        <w:t>NLCD</w:t>
-      </w:r>
-      <w:proofErr w:type="spellEnd"/>
-      <w:r>
-        <w:t>), Monitoring Trends in Burn Severity (</w:t>
-      </w:r>
-      <w:r>
-        <w:t xml:space="preserve">USGS/USDA </w:t>
-      </w:r>
-      <w:r>
-        <w:t xml:space="preserve">MTBS), </w:t>
-      </w:r>
-      <w:r>
-        <w:t xml:space="preserve">Moderate Resolution Imaging Spectroradiometer </w:t>
-      </w:r>
-      <w:r>
-        <w:t xml:space="preserve">(NASA </w:t>
-      </w:r>
-      <w:r>
-        <w:t>MODIS</w:t>
-      </w:r>
-      <w:r>
-        <w:t>)</w:t>
-      </w:r>
-      <w:r>
-        <w:t xml:space="preserve">, Shuttle Radar Topography Mission (NASA </w:t>
-      </w:r>
-      <w:proofErr w:type="spellStart"/>
-      <w:r>
-        <w:t>SRTM</w:t>
-      </w:r>
-      <w:proofErr w:type="spellEnd"/>
-      <w:r>
-        <w:t xml:space="preserve">), Soil Survey Geographic </w:t>
-      </w:r>
-      <w:r>
-        <w:t xml:space="preserve">Database </w:t>
-      </w:r>
-      <w:r>
-        <w:t xml:space="preserve">(USDA </w:t>
-      </w:r>
-      <w:proofErr w:type="spellStart"/>
-      <w:r>
-        <w:t>SSURGO</w:t>
-      </w:r>
-      <w:proofErr w:type="spellEnd"/>
-      <w:r>
-        <w:t xml:space="preserve">), </w:t>
-      </w:r>
-      <w:bookmarkStart w:id="30" w:name="_Hlk193206130"/>
-      <w:proofErr w:type="spellStart"/>
-      <w:r>
         <w:t>Daymet</w:t>
       </w:r>
-      <w:bookmarkEnd w:id="30"/>
+      <w:bookmarkEnd w:id="35"/>
       <w:proofErr w:type="spellEnd"/>
       <w:r>
         <w:t xml:space="preserve"> (ORNL)</w:t>
@@ -701,7 +702,7 @@
             </w:tcBorders>
             <w:shd w:val="clear" w:color="auto" w:fill="2F5496" w:themeFill="accent1" w:themeFillShade="BF"/>
           </w:tcPr>
-          <w:bookmarkEnd w:id="29"/>
+          <w:bookmarkEnd w:id="34"/>
           <w:p>
             <w:pPr>
               <w:pStyle w:val="NoSpacing"/>
@@ -735,6 +736,7 @@
         <w:ind w:left="0"/>
       </w:pPr>
       <w:r>
+        <w:lastRenderedPageBreak/>
         <w:t>While not required to generate the results from this paper</w:t>
       </w:r>
       <w:r>
@@ -839,21 +841,20 @@
       <w:pPr>
         <w:spacing w:before="160"/>
       </w:pPr>
-      <w:bookmarkStart w:id="31" w:name="_Hlk182211167"/>
-      <w:r>
-        <w:lastRenderedPageBreak/>
+      <w:bookmarkStart w:id="36" w:name="_Hlk182211167"/>
+      <w:r>
         <w:t xml:space="preserve">This </w:t>
       </w:r>
-      <w:commentRangeStart w:id="32"/>
+      <w:commentRangeStart w:id="37"/>
       <w:r>
         <w:t xml:space="preserve">dataset </w:t>
       </w:r>
-      <w:commentRangeEnd w:id="32"/>
+      <w:commentRangeEnd w:id="37"/>
       <w:r>
         <w:rPr>
           <w:rStyle w:val="CommentReference"/>
         </w:rPr>
-        <w:commentReference w:id="32"/>
+        <w:commentReference w:id="37"/>
       </w:r>
       <w:r>
         <w:t xml:space="preserve">contains (1) file-level metadata; (2) data dictionary; (3) </w:t>
@@ -982,7 +983,7 @@
             </w:tcBorders>
             <w:shd w:val="clear" w:color="auto" w:fill="2F5496" w:themeFill="accent1" w:themeFillShade="BF"/>
           </w:tcPr>
-          <w:bookmarkEnd w:id="31"/>
+          <w:bookmarkEnd w:id="36"/>
           <w:p>
             <w:pPr>
               <w:pStyle w:val="NoSpacing"/>
@@ -1073,7 +1074,7 @@
         </w:rPr>
         <w:t xml:space="preserve"> that uses analyses or conclusions presented in the manuscript. To cite the </w:t>
       </w:r>
-      <w:del w:id="33" w:author="Forbes, Brieanne" w:date="2026-01-21T08:38:00Z" w16du:dateUtc="2026-01-21T16:38:00Z">
+      <w:del w:id="38" w:author="Forbes, Brieanne" w:date="2026-01-21T08:38:00Z" w16du:dateUtc="2026-01-21T16:38:00Z">
         <w:r>
           <w:rPr>
             <w:rFonts w:ascii="Calibri" w:eastAsia="Calibri" w:hAnsi="Calibri" w:cs="Calibri"/>
@@ -1081,7 +1082,7 @@
           <w:delText>paper</w:delText>
         </w:r>
       </w:del>
-      <w:ins w:id="34" w:author="Forbes, Brieanne" w:date="2026-01-21T08:38:00Z" w16du:dateUtc="2026-01-21T16:38:00Z">
+      <w:ins w:id="39" w:author="Forbes, Brieanne" w:date="2026-01-21T08:38:00Z" w16du:dateUtc="2026-01-21T16:38:00Z">
         <w:r>
           <w:rPr>
             <w:rFonts w:ascii="Calibri" w:eastAsia="Calibri" w:hAnsi="Calibri" w:cs="Calibri"/>
@@ -1106,12 +1107,12 @@
       <w:pPr>
         <w:spacing w:before="160"/>
         <w:rPr>
-          <w:del w:id="35" w:author="Forbes, Brieanne" w:date="2026-01-21T08:38:00Z" w16du:dateUtc="2026-01-21T16:38:00Z"/>
+          <w:del w:id="40" w:author="Forbes, Brieanne" w:date="2026-01-21T08:38:00Z" w16du:dateUtc="2026-01-21T16:38:00Z"/>
           <w:rFonts w:ascii="Calibri" w:eastAsia="Calibri" w:hAnsi="Calibri" w:cs="Calibri"/>
         </w:rPr>
       </w:pPr>
-      <w:bookmarkStart w:id="36" w:name="_Hlk192842659"/>
-      <w:ins w:id="37" w:author="Forbes, Brieanne" w:date="2026-01-21T08:38:00Z">
+      <w:bookmarkStart w:id="41" w:name="_Hlk192842659"/>
+      <w:ins w:id="42" w:author="Forbes, Brieanne" w:date="2026-01-21T08:38:00Z">
         <w:r>
           <w:rPr>
             <w:rFonts w:ascii="Calibri" w:eastAsia="Calibri" w:hAnsi="Calibri" w:cs="Calibri"/>
@@ -1133,7 +1134,7 @@
           <w:t> April 11, 2025.</w:t>
         </w:r>
       </w:ins>
-      <w:ins w:id="38" w:author="Forbes, Brieanne" w:date="2026-01-21T08:38:00Z" w16du:dateUtc="2026-01-21T16:38:00Z">
+      <w:ins w:id="43" w:author="Forbes, Brieanne" w:date="2026-01-21T08:38:00Z" w16du:dateUtc="2026-01-21T16:38:00Z">
         <w:r>
           <w:rPr>
             <w:rFonts w:ascii="Calibri" w:eastAsia="Calibri" w:hAnsi="Calibri" w:cs="Calibri"/>
@@ -1141,11 +1142,11 @@
           <w:t xml:space="preserve"> </w:t>
         </w:r>
       </w:ins>
-      <w:ins w:id="39" w:author="Forbes, Brieanne" w:date="2026-01-21T08:38:00Z">
+      <w:ins w:id="44" w:author="Forbes, Brieanne" w:date="2026-01-21T08:38:00Z">
         <w:r>
           <w:rPr>
             <w:rFonts w:ascii="Calibri" w:eastAsia="Calibri" w:hAnsi="Calibri" w:cs="Calibri"/>
-            <w:rPrChange w:id="40" w:author="Forbes, Brieanne" w:date="2026-01-21T08:38:00Z" w16du:dateUtc="2026-01-21T16:38:00Z">
+            <w:rPrChange w:id="45" w:author="Forbes, Brieanne" w:date="2026-01-21T08:38:00Z" w16du:dateUtc="2026-01-21T16:38:00Z">
               <w:rPr>
                 <w:rFonts w:ascii="Calibri" w:eastAsia="Calibri" w:hAnsi="Calibri" w:cs="Calibri"/>
                 <w:b/>
@@ -1158,7 +1159,7 @@
         <w:r>
           <w:rPr>
             <w:rFonts w:ascii="Calibri" w:eastAsia="Calibri" w:hAnsi="Calibri" w:cs="Calibri"/>
-            <w:rPrChange w:id="41" w:author="Forbes, Brieanne" w:date="2026-01-21T08:38:00Z" w16du:dateUtc="2026-01-21T16:38:00Z">
+            <w:rPrChange w:id="46" w:author="Forbes, Brieanne" w:date="2026-01-21T08:38:00Z" w16du:dateUtc="2026-01-21T16:38:00Z">
               <w:rPr>
                 <w:rFonts w:ascii="Calibri" w:eastAsia="Calibri" w:hAnsi="Calibri" w:cs="Calibri"/>
                 <w:b/>
@@ -1171,7 +1172,7 @@
         <w:r>
           <w:rPr>
             <w:rFonts w:ascii="Calibri" w:eastAsia="Calibri" w:hAnsi="Calibri" w:cs="Calibri"/>
-            <w:rPrChange w:id="42" w:author="Forbes, Brieanne" w:date="2026-01-21T08:38:00Z" w16du:dateUtc="2026-01-21T16:38:00Z">
+            <w:rPrChange w:id="47" w:author="Forbes, Brieanne" w:date="2026-01-21T08:38:00Z" w16du:dateUtc="2026-01-21T16:38:00Z">
               <w:rPr>
                 <w:rFonts w:ascii="Calibri" w:eastAsia="Calibri" w:hAnsi="Calibri" w:cs="Calibri"/>
                 <w:b/>
@@ -1184,25 +1185,11 @@
         <w:r>
           <w:rPr>
             <w:rFonts w:ascii="Calibri" w:eastAsia="Calibri" w:hAnsi="Calibri" w:cs="Calibri"/>
-            <w:rPrChange w:id="43" w:author="Forbes, Brieanne" w:date="2026-01-21T08:38:00Z" w16du:dateUtc="2026-01-21T16:38:00Z">
-              <w:rPr>
-                <w:rFonts w:ascii="Calibri" w:eastAsia="Calibri" w:hAnsi="Calibri" w:cs="Calibri"/>
-                <w:b/>
-                <w:bCs/>
-              </w:rPr>
-            </w:rPrChange>
           </w:rPr>
         </w:r>
         <w:r>
           <w:rPr>
             <w:rFonts w:ascii="Calibri" w:eastAsia="Calibri" w:hAnsi="Calibri" w:cs="Calibri"/>
-            <w:rPrChange w:id="44" w:author="Forbes, Brieanne" w:date="2026-01-21T08:38:00Z" w16du:dateUtc="2026-01-21T16:38:00Z">
-              <w:rPr>
-                <w:rFonts w:ascii="Calibri" w:eastAsia="Calibri" w:hAnsi="Calibri" w:cs="Calibri"/>
-                <w:b/>
-                <w:bCs/>
-              </w:rPr>
-            </w:rPrChange>
           </w:rPr>
           <w:fldChar w:fldCharType="separate"/>
         </w:r>
@@ -1210,7 +1197,7 @@
           <w:rPr>
             <w:rStyle w:val="Hyperlink"/>
             <w:rFonts w:ascii="Calibri" w:eastAsia="Calibri" w:hAnsi="Calibri" w:cs="Calibri"/>
-            <w:rPrChange w:id="45" w:author="Forbes, Brieanne" w:date="2026-01-21T08:38:00Z" w16du:dateUtc="2026-01-21T16:38:00Z">
+            <w:rPrChange w:id="48" w:author="Forbes, Brieanne" w:date="2026-01-21T08:38:00Z" w16du:dateUtc="2026-01-21T16:38:00Z">
               <w:rPr>
                 <w:rStyle w:val="Hyperlink"/>
                 <w:rFonts w:ascii="Calibri" w:eastAsia="Calibri" w:hAnsi="Calibri" w:cs="Calibri"/>
@@ -1222,7 +1209,7 @@
           <w:t>10.22541/essoar.174438106.63564767/v1</w:t>
         </w:r>
       </w:ins>
-      <w:ins w:id="46" w:author="Forbes, Brieanne" w:date="2026-01-21T08:38:00Z" w16du:dateUtc="2026-01-21T16:38:00Z">
+      <w:ins w:id="49" w:author="Forbes, Brieanne" w:date="2026-01-21T08:38:00Z" w16du:dateUtc="2026-01-21T16:38:00Z">
         <w:r>
           <w:rPr>
             <w:rFonts w:ascii="Calibri" w:eastAsia="Calibri" w:hAnsi="Calibri" w:cs="Calibri"/>
@@ -1230,7 +1217,7 @@
           <w:fldChar w:fldCharType="end"/>
         </w:r>
       </w:ins>
-      <w:del w:id="47" w:author="Forbes, Brieanne" w:date="2026-01-21T08:38:00Z" w16du:dateUtc="2026-01-21T16:38:00Z">
+      <w:del w:id="50" w:author="Forbes, Brieanne" w:date="2026-01-21T08:38:00Z" w16du:dateUtc="2026-01-21T16:38:00Z">
         <w:r>
           <w:rPr>
             <w:rFonts w:ascii="Calibri" w:eastAsia="Calibri" w:hAnsi="Calibri" w:cs="Calibri"/>
@@ -1251,7 +1238,7 @@
         </w:r>
       </w:del>
     </w:p>
-    <w:bookmarkEnd w:id="36"/>
+    <w:bookmarkEnd w:id="41"/>
     <w:p>
       <w:pPr>
         <w:spacing w:before="160"/>
@@ -1393,21 +1380,7 @@
         <w:rPr>
           <w:rFonts w:ascii="Calibri" w:eastAsia="Calibri" w:hAnsi="Calibri" w:cs="Calibri"/>
         </w:rPr>
-        <w:t>Dewitz, J. (2020). National Land Cover Database (</w:t>
-      </w:r>
-      <w:proofErr w:type="spellStart"/>
-      <w:r>
-        <w:rPr>
-          <w:rFonts w:ascii="Calibri" w:eastAsia="Calibri" w:hAnsi="Calibri" w:cs="Calibri"/>
-        </w:rPr>
-        <w:t>NLCD</w:t>
-      </w:r>
-      <w:proofErr w:type="spellEnd"/>
-      <w:r>
-        <w:rPr>
-          <w:rFonts w:ascii="Calibri" w:eastAsia="Calibri" w:hAnsi="Calibri" w:cs="Calibri"/>
-        </w:rPr>
-        <w:t>) 2016 Products [Data set]. U.S. Geological Survey. https://doi.org/10.5066/P96HHBIE</w:t>
+        <w:t>Dewitz, J. (2020). National Land Cover Database (NLCD) 2016 Products [Data set]. U.S. Geological Survey. https://doi.org/10.5066/P96HHBIE</w:t>
       </w:r>
     </w:p>
     <w:p>
@@ -1445,6 +1418,7 @@
         <w:rPr>
           <w:rFonts w:ascii="Calibri" w:eastAsia="Calibri" w:hAnsi="Calibri" w:cs="Calibri"/>
         </w:rPr>
+        <w:lastRenderedPageBreak/>
         <w:t xml:space="preserve">Myneni, R., </w:t>
       </w:r>
       <w:proofErr w:type="spellStart"/>
@@ -1459,35 +1433,7 @@
         <w:rPr>
           <w:rFonts w:ascii="Calibri" w:eastAsia="Calibri" w:hAnsi="Calibri" w:cs="Calibri"/>
         </w:rPr>
-        <w:t>, Y., &amp; Park, T. (2015). MOD15A2H MODIS/Terra Leaf Area Index/</w:t>
-      </w:r>
-      <w:proofErr w:type="spellStart"/>
-      <w:r>
-        <w:rPr>
-          <w:rFonts w:ascii="Calibri" w:eastAsia="Calibri" w:hAnsi="Calibri" w:cs="Calibri"/>
-        </w:rPr>
-        <w:t>FPAR</w:t>
-      </w:r>
-      <w:proofErr w:type="spellEnd"/>
-      <w:r>
-        <w:rPr>
-          <w:rFonts w:ascii="Calibri" w:eastAsia="Calibri" w:hAnsi="Calibri" w:cs="Calibri"/>
-        </w:rPr>
-        <w:t xml:space="preserve"> 8-Day L4 Global 500m SIN Grid V006 [Data set]. NASA </w:t>
-      </w:r>
-      <w:proofErr w:type="spellStart"/>
-      <w:r>
-        <w:rPr>
-          <w:rFonts w:ascii="Calibri" w:eastAsia="Calibri" w:hAnsi="Calibri" w:cs="Calibri"/>
-        </w:rPr>
-        <w:t>EOSDIS</w:t>
-      </w:r>
-      <w:proofErr w:type="spellEnd"/>
-      <w:r>
-        <w:rPr>
-          <w:rFonts w:ascii="Calibri" w:eastAsia="Calibri" w:hAnsi="Calibri" w:cs="Calibri"/>
-        </w:rPr>
-        <w:t xml:space="preserve"> Land Processes Distributed Active Archive Center. https://doi.org/10.5067/MODIS/MOD15A2H.006</w:t>
+        <w:t>, Y., &amp; Park, T. (2015). MOD15A2H MODIS/Terra Leaf Area Index/FPAR 8-Day L4 Global 500m SIN Grid V006 [Data set]. NASA EOSDIS Land Processes Distributed Active Archive Center. https://doi.org/10.5067/MODIS/MOD15A2H.006</w:t>
       </w:r>
     </w:p>
     <w:p>
@@ -1506,35 +1452,7 @@
         <w:rPr>
           <w:rFonts w:ascii="Calibri" w:eastAsia="Calibri" w:hAnsi="Calibri" w:cs="Calibri"/>
         </w:rPr>
-        <w:t>NASA Shuttle Radar Topography Mission (</w:t>
-      </w:r>
-      <w:proofErr w:type="spellStart"/>
-      <w:r>
-        <w:rPr>
-          <w:rFonts w:ascii="Calibri" w:eastAsia="Calibri" w:hAnsi="Calibri" w:cs="Calibri"/>
-        </w:rPr>
-        <w:t>SRTM</w:t>
-      </w:r>
-      <w:proofErr w:type="spellEnd"/>
-      <w:r>
-        <w:rPr>
-          <w:rFonts w:ascii="Calibri" w:eastAsia="Calibri" w:hAnsi="Calibri" w:cs="Calibri"/>
-        </w:rPr>
-        <w:t>). (2013). Shuttle Radar Topography Mission (</w:t>
-      </w:r>
-      <w:proofErr w:type="spellStart"/>
-      <w:r>
-        <w:rPr>
-          <w:rFonts w:ascii="Calibri" w:eastAsia="Calibri" w:hAnsi="Calibri" w:cs="Calibri"/>
-        </w:rPr>
-        <w:t>SRTM</w:t>
-      </w:r>
-      <w:proofErr w:type="spellEnd"/>
-      <w:r>
-        <w:rPr>
-          <w:rFonts w:ascii="Calibri" w:eastAsia="Calibri" w:hAnsi="Calibri" w:cs="Calibri"/>
-        </w:rPr>
-        <w:t xml:space="preserve">) Global. </w:t>
+        <w:t xml:space="preserve">NASA Shuttle Radar Topography Mission (SRTM). (2013). Shuttle Radar Topography Mission (SRTM) Global. </w:t>
       </w:r>
       <w:proofErr w:type="spellStart"/>
       <w:r>
@@ -1567,22 +1485,7 @@
         <w:rPr>
           <w:rFonts w:ascii="Calibri" w:eastAsia="Calibri" w:hAnsi="Calibri" w:cs="Calibri"/>
         </w:rPr>
-        <w:lastRenderedPageBreak/>
-        <w:t xml:space="preserve">Running, S. W., Mu, Q., Zhao, M., &amp; Moreno, A. (2021). MODIS/Terra Net Evapotranspiration Gap-Filled 8-Day L4 Global 500m SIN Grid [Data set]. NASA </w:t>
-      </w:r>
-      <w:proofErr w:type="spellStart"/>
-      <w:r>
-        <w:rPr>
-          <w:rFonts w:ascii="Calibri" w:eastAsia="Calibri" w:hAnsi="Calibri" w:cs="Calibri"/>
-        </w:rPr>
-        <w:t>EOSDIS</w:t>
-      </w:r>
-      <w:proofErr w:type="spellEnd"/>
-      <w:r>
-        <w:rPr>
-          <w:rFonts w:ascii="Calibri" w:eastAsia="Calibri" w:hAnsi="Calibri" w:cs="Calibri"/>
-        </w:rPr>
-        <w:t xml:space="preserve"> Land Processes Distributed Active Archive Center. https://doi.org/10.5067/MODIS/MOD16A2GF.061</w:t>
+        <w:t>Running, S. W., Mu, Q., Zhao, M., &amp; Moreno, A. (2021). MODIS/Terra Net Evapotranspiration Gap-Filled 8-Day L4 Global 500m SIN Grid [Data set]. NASA EOSDIS Land Processes Distributed Active Archive Center. https://doi.org/10.5067/MODIS/MOD16A2GF.061</w:t>
       </w:r>
     </w:p>
     <w:p>
@@ -1601,21 +1504,7 @@
         <w:rPr>
           <w:rFonts w:ascii="Calibri" w:eastAsia="Calibri" w:hAnsi="Calibri" w:cs="Calibri"/>
         </w:rPr>
-        <w:t>Soil Survey Staff, Natural Resources Conservation Service, United States Department of Agriculture. (n.d.). Soil Survey Geographic (</w:t>
-      </w:r>
-      <w:proofErr w:type="spellStart"/>
-      <w:r>
-        <w:rPr>
-          <w:rFonts w:ascii="Calibri" w:eastAsia="Calibri" w:hAnsi="Calibri" w:cs="Calibri"/>
-        </w:rPr>
-        <w:t>SSURGO</w:t>
-      </w:r>
-      <w:proofErr w:type="spellEnd"/>
-      <w:r>
-        <w:rPr>
-          <w:rFonts w:ascii="Calibri" w:eastAsia="Calibri" w:hAnsi="Calibri" w:cs="Calibri"/>
-        </w:rPr>
-        <w:t>) Database [Data set]. Retrieved from https://sdmdataaccess.sc.egov.usda.gov</w:t>
+        <w:t>Soil Survey Staff, Natural Resources Conservation Service, United States Department of Agriculture. (n.d.). Soil Survey Geographic (SSURGO) Database [Data set]. Retrieved from https://sdmdataaccess.sc.egov.usda.gov</w:t>
       </w:r>
     </w:p>
     <w:p>
@@ -1808,7 +1697,7 @@
       <w:pPr>
         <w:spacing w:line="257" w:lineRule="auto"/>
       </w:pPr>
-      <w:ins w:id="48" w:author="Forbes, Brieanne" w:date="2026-01-21T08:43:00Z" w16du:dateUtc="2026-01-21T16:43:00Z">
+      <w:ins w:id="51" w:author="Forbes, Brieanne" w:date="2026-01-21T08:43:00Z" w16du:dateUtc="2026-01-21T16:43:00Z">
         <w:r>
           <w:rPr>
             <w:noProof/>
@@ -1909,7 +1798,7 @@
         </w:rPr>
         <w:t xml:space="preserve">Change </w:t>
       </w:r>
-      <w:commentRangeStart w:id="49"/>
+      <w:commentRangeStart w:id="52"/>
       <w:r>
         <w:rPr>
           <w:rFonts w:ascii="Calibri" w:eastAsia="Calibri" w:hAnsi="Calibri" w:cs="Calibri"/>
@@ -1917,12 +1806,12 @@
         </w:rPr>
         <w:t>history</w:t>
       </w:r>
-      <w:commentRangeEnd w:id="49"/>
+      <w:commentRangeEnd w:id="52"/>
       <w:r>
         <w:rPr>
           <w:rStyle w:val="CommentReference"/>
         </w:rPr>
-        <w:commentReference w:id="49"/>
+        <w:commentReference w:id="52"/>
       </w:r>
       <w:r>
         <w:rPr>
@@ -1939,7 +1828,7 @@
         <w:tblLayout w:type="fixed"/>
         <w:tblLook w:val="04A0" w:firstRow="1" w:lastRow="0" w:firstColumn="1" w:lastColumn="0" w:noHBand="0" w:noVBand="1"/>
         <w:tblCaption w:val="Change History Table"/>
-        <w:tblPrChange w:id="50" w:author="Forbes, Brieanne" w:date="2026-01-21T08:38:00Z" w16du:dateUtc="2026-01-21T16:38:00Z">
+        <w:tblPrChange w:id="53" w:author="Forbes, Brieanne" w:date="2026-01-21T08:38:00Z" w16du:dateUtc="2026-01-21T16:38:00Z">
           <w:tblPr>
             <w:tblStyle w:val="TableGrid"/>
             <w:tblW w:w="0" w:type="auto"/>
@@ -1952,7 +1841,7 @@
       <w:tblGrid>
         <w:gridCol w:w="1815"/>
         <w:gridCol w:w="7545"/>
-        <w:tblGridChange w:id="51">
+        <w:tblGridChange w:id="54">
           <w:tblGrid>
             <w:gridCol w:w="1815"/>
             <w:gridCol w:w="7545"/>
@@ -1962,7 +1851,7 @@
       <w:tr>
         <w:trPr>
           <w:trHeight w:val="330"/>
-          <w:trPrChange w:id="52" w:author="Forbes, Brieanne" w:date="2026-01-21T08:38:00Z" w16du:dateUtc="2026-01-21T16:38:00Z">
+          <w:trPrChange w:id="55" w:author="Forbes, Brieanne" w:date="2026-01-21T08:38:00Z" w16du:dateUtc="2026-01-21T16:38:00Z">
             <w:trPr>
               <w:trHeight w:val="330"/>
             </w:trPr>
@@ -1982,7 +1871,7 @@
               <w:left w:w="108" w:type="dxa"/>
               <w:right w:w="108" w:type="dxa"/>
             </w:tcMar>
-            <w:tcPrChange w:id="53" w:author="Forbes, Brieanne" w:date="2026-01-21T08:38:00Z" w16du:dateUtc="2026-01-21T16:38:00Z">
+            <w:tcPrChange w:id="56" w:author="Forbes, Brieanne" w:date="2026-01-21T08:38:00Z" w16du:dateUtc="2026-01-21T16:38:00Z">
               <w:tcPr>
                 <w:tcW w:w="1815" w:type="dxa"/>
                 <w:tcBorders>
@@ -2025,7 +1914,7 @@
               <w:left w:w="108" w:type="dxa"/>
               <w:right w:w="108" w:type="dxa"/>
             </w:tcMar>
-            <w:tcPrChange w:id="54" w:author="Forbes, Brieanne" w:date="2026-01-21T08:38:00Z" w16du:dateUtc="2026-01-21T16:38:00Z">
+            <w:tcPrChange w:id="57" w:author="Forbes, Brieanne" w:date="2026-01-21T08:38:00Z" w16du:dateUtc="2026-01-21T16:38:00Z">
               <w:tcPr>
                 <w:tcW w:w="7545" w:type="dxa"/>
                 <w:tcBorders>
@@ -2058,7 +1947,7 @@
       <w:tr>
         <w:trPr>
           <w:trHeight w:val="315"/>
-          <w:trPrChange w:id="55" w:author="Forbes, Brieanne" w:date="2026-01-21T08:38:00Z" w16du:dateUtc="2026-01-21T16:38:00Z">
+          <w:trPrChange w:id="58" w:author="Forbes, Brieanne" w:date="2026-01-21T08:38:00Z" w16du:dateUtc="2026-01-21T16:38:00Z">
             <w:trPr>
               <w:trHeight w:val="315"/>
             </w:trPr>
@@ -2077,7 +1966,7 @@
               <w:left w:w="108" w:type="dxa"/>
               <w:right w:w="108" w:type="dxa"/>
             </w:tcMar>
-            <w:tcPrChange w:id="56" w:author="Forbes, Brieanne" w:date="2026-01-21T08:38:00Z" w16du:dateUtc="2026-01-21T16:38:00Z">
+            <w:tcPrChange w:id="59" w:author="Forbes, Brieanne" w:date="2026-01-21T08:38:00Z" w16du:dateUtc="2026-01-21T16:38:00Z">
               <w:tcPr>
                 <w:tcW w:w="1815" w:type="dxa"/>
                 <w:tcBorders>
@@ -2150,7 +2039,7 @@
               <w:left w:w="108" w:type="dxa"/>
               <w:right w:w="108" w:type="dxa"/>
             </w:tcMar>
-            <w:tcPrChange w:id="57" w:author="Forbes, Brieanne" w:date="2026-01-21T08:38:00Z" w16du:dateUtc="2026-01-21T16:38:00Z">
+            <w:tcPrChange w:id="60" w:author="Forbes, Brieanne" w:date="2026-01-21T08:38:00Z" w16du:dateUtc="2026-01-21T16:38:00Z">
               <w:tcPr>
                 <w:tcW w:w="7545" w:type="dxa"/>
                 <w:tcBorders>
@@ -2179,8 +2068,8 @@
       <w:tr>
         <w:trPr>
           <w:trHeight w:val="315"/>
-          <w:ins w:id="58" w:author="Forbes, Brieanne" w:date="2026-01-21T08:38:00Z" w16du:dateUtc="2026-01-21T16:38:00Z"/>
-          <w:trPrChange w:id="59" w:author="Forbes, Brieanne" w:date="2026-01-21T08:38:00Z" w16du:dateUtc="2026-01-21T16:38:00Z">
+          <w:ins w:id="61" w:author="Forbes, Brieanne" w:date="2026-01-21T08:38:00Z"/>
+          <w:trPrChange w:id="62" w:author="Forbes, Brieanne" w:date="2026-01-21T08:38:00Z" w16du:dateUtc="2026-01-21T16:38:00Z">
             <w:trPr>
               <w:trHeight w:val="315"/>
             </w:trPr>
@@ -2199,7 +2088,7 @@
               <w:left w:w="108" w:type="dxa"/>
               <w:right w:w="108" w:type="dxa"/>
             </w:tcMar>
-            <w:tcPrChange w:id="60" w:author="Forbes, Brieanne" w:date="2026-01-21T08:38:00Z" w16du:dateUtc="2026-01-21T16:38:00Z">
+            <w:tcPrChange w:id="63" w:author="Forbes, Brieanne" w:date="2026-01-21T08:38:00Z" w16du:dateUtc="2026-01-21T16:38:00Z">
               <w:tcPr>
                 <w:tcW w:w="1815" w:type="dxa"/>
                 <w:tcBorders>
@@ -2218,10 +2107,10 @@
           <w:p>
             <w:pPr>
               <w:rPr>
-                <w:ins w:id="61" w:author="Forbes, Brieanne" w:date="2026-01-21T08:43:00Z" w16du:dateUtc="2026-01-21T16:43:00Z"/>
+                <w:ins w:id="64" w:author="Forbes, Brieanne" w:date="2026-01-21T08:43:00Z" w16du:dateUtc="2026-01-21T16:43:00Z"/>
               </w:rPr>
             </w:pPr>
-            <w:ins w:id="62" w:author="Forbes, Brieanne" w:date="2026-01-21T08:43:00Z" w16du:dateUtc="2026-01-21T16:43:00Z">
+            <w:ins w:id="65" w:author="Forbes, Brieanne" w:date="2026-01-21T08:43:00Z" w16du:dateUtc="2026-01-21T16:43:00Z">
               <w:r>
                 <w:rPr>
                   <w:rFonts w:ascii="Calibri" w:eastAsia="Calibri" w:hAnsi="Calibri" w:cs="Calibri"/>
@@ -2243,36 +2132,20 @@
           <w:p>
             <w:pPr>
               <w:rPr>
-                <w:ins w:id="63" w:author="Forbes, Brieanne" w:date="2026-01-21T08:38:00Z" w16du:dateUtc="2026-01-21T16:38:00Z"/>
+                <w:ins w:id="66" w:author="Forbes, Brieanne" w:date="2026-01-21T08:38:00Z" w16du:dateUtc="2026-01-21T16:38:00Z"/>
                 <w:rFonts w:ascii="Calibri" w:eastAsia="Calibri" w:hAnsi="Calibri" w:cs="Calibri"/>
                 <w:b/>
                 <w:bCs/>
               </w:rPr>
             </w:pPr>
-            <w:ins w:id="64" w:author="Forbes, Brieanne" w:date="2026-01-21T08:43:00Z" w16du:dateUtc="2026-01-21T16:43:00Z">
+            <w:ins w:id="67" w:author="Forbes, Brieanne" w:date="2026-01-21T08:43:00Z" w16du:dateUtc="2026-01-21T16:43:00Z">
               <w:r>
                 <w:rPr>
                   <w:rFonts w:ascii="Calibri" w:eastAsia="Calibri" w:hAnsi="Calibri" w:cs="Calibri"/>
                   <w:i/>
                   <w:iCs/>
                 </w:rPr>
-                <w:t>February</w:t>
-              </w:r>
-              <w:r>
-                <w:rPr>
-                  <w:rFonts w:ascii="Calibri" w:eastAsia="Calibri" w:hAnsi="Calibri" w:cs="Calibri"/>
-                  <w:i/>
-                  <w:iCs/>
-                </w:rPr>
-                <w:t xml:space="preserve"> 202</w:t>
-              </w:r>
-              <w:r>
-                <w:rPr>
-                  <w:rFonts w:ascii="Calibri" w:eastAsia="Calibri" w:hAnsi="Calibri" w:cs="Calibri"/>
-                  <w:i/>
-                  <w:iCs/>
-                </w:rPr>
-                <w:t>6</w:t>
+                <w:t>February 2026</w:t>
               </w:r>
             </w:ins>
           </w:p>
@@ -2290,7 +2163,7 @@
               <w:left w:w="108" w:type="dxa"/>
               <w:right w:w="108" w:type="dxa"/>
             </w:tcMar>
-            <w:tcPrChange w:id="65" w:author="Forbes, Brieanne" w:date="2026-01-21T08:38:00Z" w16du:dateUtc="2026-01-21T16:38:00Z">
+            <w:tcPrChange w:id="68" w:author="Forbes, Brieanne" w:date="2026-01-21T08:38:00Z" w16du:dateUtc="2026-01-21T16:38:00Z">
               <w:tcPr>
                 <w:tcW w:w="7545" w:type="dxa"/>
                 <w:tcBorders>
@@ -2309,10 +2182,10 @@
           <w:p>
             <w:pPr>
               <w:rPr>
-                <w:ins w:id="66" w:author="Forbes, Brieanne" w:date="2026-01-21T08:40:00Z"/>
+                <w:ins w:id="69" w:author="Forbes, Brieanne" w:date="2026-01-21T08:40:00Z"/>
               </w:rPr>
             </w:pPr>
-            <w:ins w:id="67" w:author="Forbes, Brieanne" w:date="2026-01-21T08:40:00Z">
+            <w:ins w:id="70" w:author="Forbes, Brieanne" w:date="2026-01-21T08:40:00Z">
               <w:r>
                 <w:t>Files were changed, added, and removed in response to manuscript reviewer</w:t>
               </w:r>
@@ -2321,36 +2194,36 @@
           <w:p>
             <w:pPr>
               <w:rPr>
-                <w:ins w:id="68" w:author="Forbes, Brieanne" w:date="2026-01-21T08:38:00Z" w16du:dateUtc="2026-01-21T16:38:00Z"/>
-                <w:rPrChange w:id="69" w:author="Forbes, Brieanne" w:date="2026-01-21T08:40:00Z" w16du:dateUtc="2026-01-21T16:40:00Z">
+                <w:ins w:id="71" w:author="Forbes, Brieanne" w:date="2026-01-21T08:38:00Z" w16du:dateUtc="2026-01-21T16:38:00Z"/>
+                <w:rPrChange w:id="72" w:author="Forbes, Brieanne" w:date="2026-01-21T08:40:00Z" w16du:dateUtc="2026-01-21T16:40:00Z">
                   <w:rPr>
-                    <w:ins w:id="70" w:author="Forbes, Brieanne" w:date="2026-01-21T08:38:00Z" w16du:dateUtc="2026-01-21T16:38:00Z"/>
+                    <w:ins w:id="73" w:author="Forbes, Brieanne" w:date="2026-01-21T08:38:00Z" w16du:dateUtc="2026-01-21T16:38:00Z"/>
                     <w:rFonts w:ascii="Calibri" w:eastAsia="Calibri" w:hAnsi="Calibri" w:cs="Calibri"/>
                   </w:rPr>
                 </w:rPrChange>
               </w:rPr>
             </w:pPr>
-            <w:ins w:id="71" w:author="Forbes, Brieanne" w:date="2026-01-21T08:40:00Z">
+            <w:ins w:id="74" w:author="Forbes, Brieanne" w:date="2026-01-21T08:40:00Z">
               <w:r>
                 <w:t>comments. All changes were tracked in version control and can be reviewed in the GitHub</w:t>
               </w:r>
             </w:ins>
-            <w:ins w:id="72" w:author="Forbes, Brieanne" w:date="2026-01-21T08:40:00Z" w16du:dateUtc="2026-01-21T16:40:00Z">
+            <w:ins w:id="75" w:author="Forbes, Brieanne" w:date="2026-01-21T08:40:00Z" w16du:dateUtc="2026-01-21T16:40:00Z">
               <w:r>
                 <w:t xml:space="preserve"> </w:t>
               </w:r>
             </w:ins>
-            <w:ins w:id="73" w:author="Forbes, Brieanne" w:date="2026-01-21T08:40:00Z">
+            <w:ins w:id="76" w:author="Forbes, Brieanne" w:date="2026-01-21T08:40:00Z">
               <w:r>
                 <w:t>commit history</w:t>
               </w:r>
             </w:ins>
-            <w:ins w:id="74" w:author="Forbes, Brieanne" w:date="2026-01-21T08:42:00Z" w16du:dateUtc="2026-01-21T16:42:00Z">
+            <w:ins w:id="77" w:author="Forbes, Brieanne" w:date="2026-01-21T08:42:00Z" w16du:dateUtc="2026-01-21T16:42:00Z">
               <w:r>
                 <w:t xml:space="preserve"> </w:t>
               </w:r>
             </w:ins>
-            <w:ins w:id="75" w:author="Forbes, Brieanne" w:date="2026-01-21T08:43:00Z" w16du:dateUtc="2026-01-21T16:43:00Z">
+            <w:ins w:id="78" w:author="Forbes, Brieanne" w:date="2026-01-21T08:43:00Z" w16du:dateUtc="2026-01-21T16:43:00Z">
               <w:r>
                 <w:t>(</w:t>
               </w:r>
@@ -2361,7 +2234,7 @@
                 <w:t>)</w:t>
               </w:r>
             </w:ins>
-            <w:ins w:id="76" w:author="Forbes, Brieanne" w:date="2026-01-21T08:40:00Z">
+            <w:ins w:id="79" w:author="Forbes, Brieanne" w:date="2026-01-21T08:40:00Z">
               <w:r>
                 <w:t>.</w:t>
               </w:r>
@@ -2385,7 +2258,7 @@
 
 <file path=word/comments.xml><?xml version="1.0" encoding="utf-8"?>
 <w:comments xmlns:wpc="http://schemas.microsoft.com/office/word/2010/wordprocessingCanvas" xmlns:cx="http://schemas.microsoft.com/office/drawing/2014/chartex" xmlns:cx1="http://schemas.microsoft.com/office/drawing/2015/9/8/chartex" xmlns:cx2="http://schemas.microsoft.com/office/drawing/2015/10/21/chartex" xmlns:cx3="http://schemas.microsoft.com/office/drawing/2016/5/9/chartex" xmlns:cx4="http://schemas.microsoft.com/office/drawing/2016/5/10/chartex" xmlns:cx5="http://schemas.microsoft.com/office/drawing/2016/5/11/chartex" xmlns:cx6="http://schemas.microsoft.com/office/drawing/2016/5/12/chartex" xmlns:cx7="http://schemas.microsoft.com/office/drawing/2016/5/13/chartex" xmlns:cx8="http://schemas.microsoft.com/office/drawing/2016/5/14/chartex" xmlns:mc="http://schemas.openxmlformats.org/markup-compatibility/2006" xmlns:aink="http://schemas.microsoft.com/office/drawing/2016/ink" xmlns:am3d="http://schemas.microsoft.com/office/drawing/2017/model3d" xmlns:o="urn:schemas-microsoft-com:office:office" xmlns:oel="http://schemas.microsoft.com/office/2019/extlst" xmlns:r="http://schemas.openxmlformats.org/officeDocument/2006/relationships" xmlns:m="http://schemas.openxmlformats.org/officeDocument/2006/math" xmlns:v="urn:schemas-microsoft-com:vml" xmlns:wp14="http://schemas.microsoft.com/office/word/2010/wordprocessingDrawing" xmlns:wp="http://schemas.openxmlformats.org/drawingml/2006/wordprocessingDrawing" xmlns:w10="urn:schemas-microsoft-com:office:word" xmlns:w="http://schemas.openxmlformats.org/wordprocessingml/2006/main" xmlns:w14="http://schemas.microsoft.com/office/word/2010/wordml" xmlns:w15="http://schemas.microsoft.com/office/word/2012/wordml" xmlns:w16cex="http://schemas.microsoft.com/office/word/2018/wordml/cex" xmlns:w16cid="http://schemas.microsoft.com/office/word/2016/wordml/cid" xmlns:w16="http://schemas.microsoft.com/office/word/2018/wordml" xmlns:w16du="http://schemas.microsoft.com/office/word/2023/wordml/word16du" xmlns:w16sdtdh="http://schemas.microsoft.com/office/word/2020/wordml/sdtdatahash" xmlns:w16sdtfl="http://schemas.microsoft.com/office/word/2024/wordml/sdtformatlock" xmlns:w16se="http://schemas.microsoft.com/office/word/2015/wordml/symex" xmlns:wpg="http://schemas.microsoft.com/office/word/2010/wordprocessingGroup" xmlns:wpi="http://schemas.microsoft.com/office/word/2010/wordprocessingInk" xmlns:wne="http://schemas.microsoft.com/office/word/2006/wordml" xmlns:wps="http://schemas.microsoft.com/office/word/2010/wordprocessingShape" mc:Ignorable="w14 w15 w16se w16cid w16 w16cex w16sdtdh w16sdtfl w16du wp14">
-  <w:comment w:id="4" w:author="Powers-McCormack, Bibi" w:date="2025-03-14T09:44:00Z" w:initials="BP">
+  <w:comment w:id="8" w:author="Powers-McCormack, Bibi" w:date="2025-03-14T09:44:00Z" w:initials="BP">
     <w:p>
       <w:pPr>
         <w:pStyle w:val="CommentText"/>
@@ -2401,7 +2274,7 @@
       </w:r>
     </w:p>
   </w:comment>
-  <w:comment w:id="5" w:author="Forbes, Brieanne" w:date="2026-01-21T08:33:00Z" w:initials="BF">
+  <w:comment w:id="9" w:author="Forbes, Brieanne" w:date="2026-01-21T08:33:00Z" w:initials="BF">
     <w:p>
       <w:pPr>
         <w:pStyle w:val="CommentText"/>
@@ -2417,7 +2290,7 @@
       </w:r>
     </w:p>
   </w:comment>
-  <w:comment w:id="32" w:author="Powers-McCormack, Bibi" w:date="2024-11-05T15:08:00Z" w:initials="BP">
+  <w:comment w:id="10" w:author="Wampler, Katie A" w:date="2026-01-21T12:23:00Z" w:initials="KW">
     <w:p>
       <w:pPr>
         <w:pStyle w:val="CommentText"/>
@@ -2429,11 +2302,27 @@
         <w:annotationRef/>
       </w:r>
       <w:r>
-        <w:t>Brie, I tried to mirror the structure in the v4 CM and v4 BSLE DPs</w:t>
+        <w:t>yes</w:t>
       </w:r>
     </w:p>
   </w:comment>
-  <w:comment w:id="49" w:author="Forbes, Brieanne" w:date="2024-10-28T12:02:00Z" w:initials="BF">
+  <w:comment w:id="37" w:author="Powers-McCormack, Bibi" w:date="2024-11-05T15:08:00Z" w:initials="BP">
+    <w:p>
+      <w:pPr>
+        <w:pStyle w:val="CommentText"/>
+      </w:pPr>
+      <w:r>
+        <w:rPr>
+          <w:rStyle w:val="CommentReference"/>
+        </w:rPr>
+        <w:annotationRef/>
+      </w:r>
+      <w:r>
+        <w:t>Brie, I tried to mirror the structure in the v4 CM and v4 BSLE DPs</w:t>
+      </w:r>
+    </w:p>
+  </w:comment>
+  <w:comment w:id="52" w:author="Forbes, Brieanne" w:date="2024-10-28T12:02:00Z" w:initials="BF">
     <w:p>
       <w:pPr>
         <w:pStyle w:val="CommentText"/>
@@ -2456,6 +2345,7 @@
 <w15:commentsEx xmlns:wpc="http://schemas.microsoft.com/office/word/2010/wordprocessingCanvas" xmlns:cx="http://schemas.microsoft.com/office/drawing/2014/chartex" xmlns:cx1="http://schemas.microsoft.com/office/drawing/2015/9/8/chartex" xmlns:cx2="http://schemas.microsoft.com/office/drawing/2015/10/21/chartex" xmlns:cx3="http://schemas.microsoft.com/office/drawing/2016/5/9/chartex" xmlns:cx4="http://schemas.microsoft.com/office/drawing/2016/5/10/chartex" xmlns:cx5="http://schemas.microsoft.com/office/drawing/2016/5/11/chartex" xmlns:cx6="http://schemas.microsoft.com/office/drawing/2016/5/12/chartex" xmlns:cx7="http://schemas.microsoft.com/office/drawing/2016/5/13/chartex" xmlns:cx8="http://schemas.microsoft.com/office/drawing/2016/5/14/chartex" xmlns:mc="http://schemas.openxmlformats.org/markup-compatibility/2006" xmlns:aink="http://schemas.microsoft.com/office/drawing/2016/ink" xmlns:am3d="http://schemas.microsoft.com/office/drawing/2017/model3d" xmlns:o="urn:schemas-microsoft-com:office:office" xmlns:oel="http://schemas.microsoft.com/office/2019/extlst" xmlns:r="http://schemas.openxmlformats.org/officeDocument/2006/relationships" xmlns:m="http://schemas.openxmlformats.org/officeDocument/2006/math" xmlns:v="urn:schemas-microsoft-com:vml" xmlns:wp14="http://schemas.microsoft.com/office/word/2010/wordprocessingDrawing" xmlns:wp="http://schemas.openxmlformats.org/drawingml/2006/wordprocessingDrawing" xmlns:w10="urn:schemas-microsoft-com:office:word" xmlns:w="http://schemas.openxmlformats.org/wordprocessingml/2006/main" xmlns:w14="http://schemas.microsoft.com/office/word/2010/wordml" xmlns:w15="http://schemas.microsoft.com/office/word/2012/wordml" xmlns:w16cex="http://schemas.microsoft.com/office/word/2018/wordml/cex" xmlns:w16cid="http://schemas.microsoft.com/office/word/2016/wordml/cid" xmlns:w16="http://schemas.microsoft.com/office/word/2018/wordml" xmlns:w16du="http://schemas.microsoft.com/office/word/2023/wordml/word16du" xmlns:w16sdtdh="http://schemas.microsoft.com/office/word/2020/wordml/sdtdatahash" xmlns:w16sdtfl="http://schemas.microsoft.com/office/word/2024/wordml/sdtformatlock" xmlns:w16se="http://schemas.microsoft.com/office/word/2015/wordml/symex" xmlns:wpg="http://schemas.microsoft.com/office/word/2010/wordprocessingGroup" xmlns:wpi="http://schemas.microsoft.com/office/word/2010/wordprocessingInk" xmlns:wne="http://schemas.microsoft.com/office/word/2006/wordml" xmlns:wps="http://schemas.microsoft.com/office/word/2010/wordprocessingShape" mc:Ignorable="w14 w15 w16se w16cid w16 w16cex w16sdtdh w16sdtfl w16du wp14">
   <w15:commentEx w15:paraId="3A7F5051" w15:done="1"/>
   <w15:commentEx w15:paraId="27F26FFB" w15:done="0"/>
+  <w15:commentEx w15:paraId="2E7FBA28" w15:paraIdParent="27F26FFB" w15:done="0"/>
   <w15:commentEx w15:paraId="0C734A18" w15:done="1"/>
   <w15:commentEx w15:paraId="45B32457" w15:done="1"/>
 </w15:commentsEx>
@@ -2477,6 +2367,7 @@
     </w16cex:extLst>
   </w16cex:commentExtensible>
   <w16cex:commentExtensible w16cex:durableId="781BAA95" w16cex:dateUtc="2026-01-21T16:33:00Z"/>
+  <w16cex:commentExtensible w16cex:durableId="7ADF3374" w16cex:dateUtc="2026-01-21T20:23:00Z"/>
   <w16cex:commentExtensible w16cex:durableId="2AD4B38A" w16cex:dateUtc="2024-11-05T23:08:00Z"/>
   <w16cex:commentExtensible w16cex:durableId="2AC9FBBB" w16cex:dateUtc="2024-10-28T19:02:00Z"/>
 </w16cex:commentsExtensible>
@@ -2486,6 +2377,7 @@
 <w16cid:commentsIds xmlns:wpc="http://schemas.microsoft.com/office/word/2010/wordprocessingCanvas" xmlns:cx="http://schemas.microsoft.com/office/drawing/2014/chartex" xmlns:cx1="http://schemas.microsoft.com/office/drawing/2015/9/8/chartex" xmlns:cx2="http://schemas.microsoft.com/office/drawing/2015/10/21/chartex" xmlns:cx3="http://schemas.microsoft.com/office/drawing/2016/5/9/chartex" xmlns:cx4="http://schemas.microsoft.com/office/drawing/2016/5/10/chartex" xmlns:cx5="http://schemas.microsoft.com/office/drawing/2016/5/11/chartex" xmlns:cx6="http://schemas.microsoft.com/office/drawing/2016/5/12/chartex" xmlns:cx7="http://schemas.microsoft.com/office/drawing/2016/5/13/chartex" xmlns:cx8="http://schemas.microsoft.com/office/drawing/2016/5/14/chartex" xmlns:mc="http://schemas.openxmlformats.org/markup-compatibility/2006" xmlns:aink="http://schemas.microsoft.com/office/drawing/2016/ink" xmlns:am3d="http://schemas.microsoft.com/office/drawing/2017/model3d" xmlns:o="urn:schemas-microsoft-com:office:office" xmlns:oel="http://schemas.microsoft.com/office/2019/extlst" xmlns:r="http://schemas.openxmlformats.org/officeDocument/2006/relationships" xmlns:m="http://schemas.openxmlformats.org/officeDocument/2006/math" xmlns:v="urn:schemas-microsoft-com:vml" xmlns:wp14="http://schemas.microsoft.com/office/word/2010/wordprocessingDrawing" xmlns:wp="http://schemas.openxmlformats.org/drawingml/2006/wordprocessingDrawing" xmlns:w10="urn:schemas-microsoft-com:office:word" xmlns:w="http://schemas.openxmlformats.org/wordprocessingml/2006/main" xmlns:w14="http://schemas.microsoft.com/office/word/2010/wordml" xmlns:w15="http://schemas.microsoft.com/office/word/2012/wordml" xmlns:w16cex="http://schemas.microsoft.com/office/word/2018/wordml/cex" xmlns:w16cid="http://schemas.microsoft.com/office/word/2016/wordml/cid" xmlns:w16="http://schemas.microsoft.com/office/word/2018/wordml" xmlns:w16du="http://schemas.microsoft.com/office/word/2023/wordml/word16du" xmlns:w16sdtdh="http://schemas.microsoft.com/office/word/2020/wordml/sdtdatahash" xmlns:w16sdtfl="http://schemas.microsoft.com/office/word/2024/wordml/sdtformatlock" xmlns:w16se="http://schemas.microsoft.com/office/word/2015/wordml/symex" xmlns:wpg="http://schemas.microsoft.com/office/word/2010/wordprocessingGroup" xmlns:wpi="http://schemas.microsoft.com/office/word/2010/wordprocessingInk" xmlns:wne="http://schemas.microsoft.com/office/word/2006/wordml" xmlns:wps="http://schemas.microsoft.com/office/word/2010/wordprocessingShape" mc:Ignorable="w14 w15 w16se w16cid w16 w16cex w16sdtdh w16sdtfl w16du wp14">
   <w16cid:commentId w16cid:paraId="3A7F5051" w16cid:durableId="348E3B70"/>
   <w16cid:commentId w16cid:paraId="27F26FFB" w16cid:durableId="781BAA95"/>
+  <w16cid:commentId w16cid:paraId="2E7FBA28" w16cid:durableId="7ADF3374"/>
   <w16cid:commentId w16cid:paraId="0C734A18" w16cid:durableId="2AD4B38A"/>
   <w16cid:commentId w16cid:paraId="45B32457" w16cid:durableId="2AC9FBBB"/>
 </w16cid:commentsIds>
@@ -4161,6 +4053,9 @@
 
 <file path=word/people.xml><?xml version="1.0" encoding="utf-8"?>
 <w15:people xmlns:wpc="http://schemas.microsoft.com/office/word/2010/wordprocessingCanvas" xmlns:cx="http://schemas.microsoft.com/office/drawing/2014/chartex" xmlns:cx1="http://schemas.microsoft.com/office/drawing/2015/9/8/chartex" xmlns:cx2="http://schemas.microsoft.com/office/drawing/2015/10/21/chartex" xmlns:cx3="http://schemas.microsoft.com/office/drawing/2016/5/9/chartex" xmlns:cx4="http://schemas.microsoft.com/office/drawing/2016/5/10/chartex" xmlns:cx5="http://schemas.microsoft.com/office/drawing/2016/5/11/chartex" xmlns:cx6="http://schemas.microsoft.com/office/drawing/2016/5/12/chartex" xmlns:cx7="http://schemas.microsoft.com/office/drawing/2016/5/13/chartex" xmlns:cx8="http://schemas.microsoft.com/office/drawing/2016/5/14/chartex" xmlns:mc="http://schemas.openxmlformats.org/markup-compatibility/2006" xmlns:aink="http://schemas.microsoft.com/office/drawing/2016/ink" xmlns:am3d="http://schemas.microsoft.com/office/drawing/2017/model3d" xmlns:o="urn:schemas-microsoft-com:office:office" xmlns:oel="http://schemas.microsoft.com/office/2019/extlst" xmlns:r="http://schemas.openxmlformats.org/officeDocument/2006/relationships" xmlns:m="http://schemas.openxmlformats.org/officeDocument/2006/math" xmlns:v="urn:schemas-microsoft-com:vml" xmlns:wp14="http://schemas.microsoft.com/office/word/2010/wordprocessingDrawing" xmlns:wp="http://schemas.openxmlformats.org/drawingml/2006/wordprocessingDrawing" xmlns:w10="urn:schemas-microsoft-com:office:word" xmlns:w="http://schemas.openxmlformats.org/wordprocessingml/2006/main" xmlns:w14="http://schemas.microsoft.com/office/word/2010/wordml" xmlns:w15="http://schemas.microsoft.com/office/word/2012/wordml" xmlns:w16cex="http://schemas.microsoft.com/office/word/2018/wordml/cex" xmlns:w16cid="http://schemas.microsoft.com/office/word/2016/wordml/cid" xmlns:w16="http://schemas.microsoft.com/office/word/2018/wordml" xmlns:w16du="http://schemas.microsoft.com/office/word/2023/wordml/word16du" xmlns:w16sdtdh="http://schemas.microsoft.com/office/word/2020/wordml/sdtdatahash" xmlns:w16sdtfl="http://schemas.microsoft.com/office/word/2024/wordml/sdtformatlock" xmlns:w16se="http://schemas.microsoft.com/office/word/2015/wordml/symex" xmlns:wpg="http://schemas.microsoft.com/office/word/2010/wordprocessingGroup" xmlns:wpi="http://schemas.microsoft.com/office/word/2010/wordprocessingInk" xmlns:wne="http://schemas.microsoft.com/office/word/2006/wordml" xmlns:wps="http://schemas.microsoft.com/office/word/2010/wordprocessingShape" mc:Ignorable="w14 w15 w16se w16cid w16 w16cex w16sdtdh w16sdtfl w16du wp14">
+  <w15:person w15:author="Wampler, Katie A">
+    <w15:presenceInfo w15:providerId="AD" w15:userId="S::wampleka@oregonstate.edu::85788e7e-da09-4230-9bf8-058ffb7ca25f"/>
+  </w15:person>
   <w15:person w15:author="Forbes, Brieanne">
     <w15:presenceInfo w15:providerId="AD" w15:userId="S::brieanne.forbes@pnnl.gov::547ab27e-3fc5-4dc3-bb20-6848b4cffca5"/>
   </w15:person>
@@ -5134,12 +5029,7 @@
 </file>
 
 <file path=customXml/item1.xml><?xml version="1.0" encoding="utf-8"?>
-<?mso-contentType ?>
-<FormTemplates xmlns="http://schemas.microsoft.com/sharepoint/v3/contenttype/forms">
-  <Display>DocumentLibraryForm</Display>
-  <Edit>DocumentLibraryForm</Edit>
-  <New>DocumentLibraryForm</New>
-</FormTemplates>
+<b:Sources xmlns:b="http://schemas.openxmlformats.org/officeDocument/2006/bibliography" xmlns="http://schemas.openxmlformats.org/officeDocument/2006/bibliography" SelectedStyle="/APASixthEditionOfficeOnline.xsl" StyleName="APA" Version="6"/>
 </file>
 
 <file path=customXml/item2.xml><?xml version="1.0" encoding="utf-8"?>
@@ -5350,7 +5240,12 @@
 </file>
 
 <file path=customXml/item3.xml><?xml version="1.0" encoding="utf-8"?>
-<b:Sources xmlns:b="http://schemas.openxmlformats.org/officeDocument/2006/bibliography" xmlns="http://schemas.openxmlformats.org/officeDocument/2006/bibliography" SelectedStyle="/APASixthEditionOfficeOnline.xsl" StyleName="APA" Version="6"/>
+<?mso-contentType ?>
+<FormTemplates xmlns="http://schemas.microsoft.com/sharepoint/v3/contenttype/forms">
+  <Display>DocumentLibraryForm</Display>
+  <Edit>DocumentLibraryForm</Edit>
+  <New>DocumentLibraryForm</New>
+</FormTemplates>
 </file>
 
 <file path=customXml/item4.xml><?xml version="1.0" encoding="utf-8"?>
@@ -5365,9 +5260,9 @@
 </file>
 
 <file path=customXml/itemProps1.xml><?xml version="1.0" encoding="utf-8"?>
-<ds:datastoreItem xmlns:ds="http://schemas.openxmlformats.org/officeDocument/2006/customXml" ds:itemID="{0BCFFC2A-375D-4D9C-96D9-773B60AF58C3}">
+<ds:datastoreItem xmlns:ds="http://schemas.openxmlformats.org/officeDocument/2006/customXml" ds:itemID="{7E6956D9-FB24-134B-8D98-4EF6F7F064A6}">
   <ds:schemaRefs>
-    <ds:schemaRef ds:uri="http://schemas.microsoft.com/sharepoint/v3/contenttype/forms"/>
+    <ds:schemaRef ds:uri="http://schemas.openxmlformats.org/officeDocument/2006/bibliography"/>
   </ds:schemaRefs>
 </ds:datastoreItem>
 </file>
@@ -5392,9 +5287,9 @@
 </file>
 
 <file path=customXml/itemProps3.xml><?xml version="1.0" encoding="utf-8"?>
-<ds:datastoreItem xmlns:ds="http://schemas.openxmlformats.org/officeDocument/2006/customXml" ds:itemID="{7E6956D9-FB24-134B-8D98-4EF6F7F064A6}">
+<ds:datastoreItem xmlns:ds="http://schemas.openxmlformats.org/officeDocument/2006/customXml" ds:itemID="{0BCFFC2A-375D-4D9C-96D9-773B60AF58C3}">
   <ds:schemaRefs>
-    <ds:schemaRef ds:uri="http://schemas.openxmlformats.org/officeDocument/2006/bibliography"/>
+    <ds:schemaRef ds:uri="http://schemas.microsoft.com/sharepoint/v3/contenttype/forms"/>
   </ds:schemaRefs>
 </ds:datastoreItem>
 </file>

</xml_diff>

<commit_message>
Finalize dd, flmd, and readme
</commit_message>
<xml_diff>
--- a/v2_thresholds_readme.docx
+++ b/v2_thresholds_readme.docx
@@ -58,24 +58,15 @@
       <w:r>
         <w:t>“</w:t>
       </w:r>
-      <w:del w:id="0" w:author="Wampler, Katie A" w:date="2026-01-21T12:22:00Z" w16du:dateUtc="2026-01-21T20:22:00Z">
-        <w:r>
-          <w:delText>Thresholds of Area Burned and Burn Severity for Downstream Riverine Systems to ‘Feel the Burn’</w:delText>
-        </w:r>
-      </w:del>
-      <w:ins w:id="1" w:author="Wampler, Katie A" w:date="2026-01-21T12:22:00Z">
-        <w:r>
-          <w:t>When do Riverine Systems 'Feel the Burn'? Simulating How Burn Extent and Severity Modulate Hydrologic Controls on Biogeochemical Export</w:t>
-        </w:r>
-      </w:ins>
+      <w:r>
+        <w:t>When do Riverine Systems 'Feel the Burn'? Simulating How Burn Extent and Severity Modulate Hydrologic Controls on Biogeochemical Export</w:t>
+      </w:r>
       <w:r>
         <w:t>”</w:t>
       </w:r>
-      <w:ins w:id="2" w:author="Forbes, Brieanne" w:date="2026-01-21T08:32:00Z" w16du:dateUtc="2026-01-21T16:32:00Z">
-        <w:r>
-          <w:t xml:space="preserve"> (v2)</w:t>
-        </w:r>
-      </w:ins>
+      <w:r>
+        <w:t xml:space="preserve"> (v2)</w:t>
+      </w:r>
     </w:p>
     <w:tbl>
       <w:tblPr>
@@ -127,94 +118,36 @@
       <w:pPr>
         <w:spacing w:before="160"/>
       </w:pPr>
-      <w:bookmarkStart w:id="3" w:name="_Hlk192842605"/>
+      <w:bookmarkStart w:id="0" w:name="_Hlk192842605"/>
       <w:r>
         <w:t>This data package is associated with the publication “</w:t>
       </w:r>
-      <w:ins w:id="4" w:author="Wampler, Katie A" w:date="2026-01-21T12:23:00Z">
-        <w:r>
-          <w:t>When do Riverine Systems 'Feel the Burn'? Simulating How Burn Extent and Severity Modulate Hydrologic Controls on Biogeochemical Export</w:t>
-        </w:r>
-      </w:ins>
-      <w:del w:id="5" w:author="Wampler, Katie A" w:date="2026-01-21T12:23:00Z" w16du:dateUtc="2026-01-21T20:23:00Z">
-        <w:r>
-          <w:delText>Thresholds of Area Burned and Burn Severity for Downstream Riverine Systems to ‘Feel the Burn’</w:delText>
-        </w:r>
-      </w:del>
+      <w:r>
+        <w:t>When do Riverine Systems 'Feel the Burn'? Simulating How Burn Extent and Severity Modulate Hydrologic Controls on Biogeochemical Export</w:t>
+      </w:r>
       <w:r>
         <w:t xml:space="preserve">” </w:t>
       </w:r>
-      <w:del w:id="6" w:author="Forbes, Brieanne" w:date="2026-01-21T08:32:00Z" w16du:dateUtc="2026-01-21T16:32:00Z">
-        <w:r>
-          <w:delText>submitted to</w:delText>
-        </w:r>
-      </w:del>
-      <w:ins w:id="7" w:author="Forbes, Brieanne" w:date="2026-01-21T08:32:00Z" w16du:dateUtc="2026-01-21T16:32:00Z">
-        <w:r>
-          <w:t>published in</w:t>
-        </w:r>
-      </w:ins>
+      <w:r>
+        <w:t>published in</w:t>
+      </w:r>
+      <w:r>
+        <w:t xml:space="preserve"> Water Resources Research (Wampler et al. 2025</w:t>
+      </w:r>
+      <w:r>
+        <w:t>; preprint:</w:t>
+      </w:r>
       <w:r>
         <w:t xml:space="preserve"> </w:t>
       </w:r>
-      <w:commentRangeStart w:id="8"/>
-      <w:commentRangeStart w:id="9"/>
-      <w:commentRangeStart w:id="10"/>
-      <w:r>
-        <w:t xml:space="preserve">Water Resources Research </w:t>
-      </w:r>
-      <w:commentRangeEnd w:id="8"/>
-      <w:r>
-        <w:rPr>
-          <w:rStyle w:val="CommentReference"/>
-        </w:rPr>
-        <w:commentReference w:id="8"/>
-      </w:r>
-      <w:commentRangeEnd w:id="9"/>
-      <w:r>
-        <w:rPr>
-          <w:rStyle w:val="CommentReference"/>
-        </w:rPr>
-        <w:commentReference w:id="9"/>
-      </w:r>
-      <w:commentRangeEnd w:id="10"/>
-      <w:r>
-        <w:rPr>
-          <w:rStyle w:val="CommentReference"/>
-        </w:rPr>
-        <w:commentReference w:id="10"/>
-      </w:r>
-      <w:r>
-        <w:t>(Wampler et al. 2025</w:t>
-      </w:r>
-      <w:ins w:id="11" w:author="Forbes, Brieanne" w:date="2026-01-21T08:34:00Z" w16du:dateUtc="2026-01-21T16:34:00Z">
-        <w:r>
-          <w:t>; preprint:</w:t>
-        </w:r>
-        <w:r>
-          <w:t xml:space="preserve"> </w:t>
-        </w:r>
-      </w:ins>
-      <w:ins w:id="12" w:author="Forbes, Brieanne" w:date="2026-01-21T08:35:00Z" w16du:dateUtc="2026-01-21T16:35:00Z">
-        <w:r>
-          <w:fldChar w:fldCharType="begin"/>
-        </w:r>
-        <w:r>
-          <w:instrText>HYPERLINK "https://doi.org/10.22541/essoar.174438106.63564767/v1"</w:instrText>
-        </w:r>
-        <w:r>
-          <w:fldChar w:fldCharType="separate"/>
-        </w:r>
+      <w:hyperlink r:id="rId11" w:history="1">
         <w:r>
           <w:rPr>
             <w:rStyle w:val="Hyperlink"/>
           </w:rPr>
           <w:t>https://doi.org/10.22541/essoar.174438106.63564767/v1</w:t>
         </w:r>
-        <w:r>
-          <w:fldChar w:fldCharType="end"/>
-        </w:r>
-      </w:ins>
+      </w:hyperlink>
       <w:r>
         <w:t xml:space="preserve">). </w:t>
       </w:r>
@@ -317,9 +250,6 @@
     <w:p>
       <w:pPr>
         <w:spacing w:before="160"/>
-        <w:rPr>
-          <w:ins w:id="13" w:author="Forbes, Brieanne" w:date="2026-01-21T08:35:00Z" w16du:dateUtc="2026-01-21T16:35:00Z"/>
-        </w:rPr>
       </w:pPr>
       <w:r>
         <w:t xml:space="preserve">This data package contains the </w:t>
@@ -353,120 +283,44 @@
       <w:pPr>
         <w:spacing w:after="0" w:line="240" w:lineRule="auto"/>
         <w:rPr>
-          <w:ins w:id="14" w:author="Forbes, Brieanne" w:date="2026-01-21T08:35:00Z" w16du:dateUtc="2026-01-21T16:35:00Z"/>
-          <w:rFonts w:ascii="Calibri" w:eastAsia="Calibri" w:hAnsi="Calibri" w:cs="Calibri"/>
-        </w:rPr>
-      </w:pPr>
-      <w:ins w:id="15" w:author="Forbes, Brieanne" w:date="2026-01-21T08:35:00Z" w16du:dateUtc="2026-01-21T16:35:00Z">
-        <w:r>
-          <w:rPr>
-            <w:rFonts w:ascii="Calibri" w:eastAsia="Calibri" w:hAnsi="Calibri" w:cs="Calibri"/>
-          </w:rPr>
-          <w:t xml:space="preserve">This data package was originally published in </w:t>
-        </w:r>
-      </w:ins>
-      <w:ins w:id="16" w:author="Forbes, Brieanne" w:date="2026-01-21T08:36:00Z" w16du:dateUtc="2026-01-21T16:36:00Z">
-        <w:r>
-          <w:rPr>
-            <w:rFonts w:ascii="Calibri" w:eastAsia="Calibri" w:hAnsi="Calibri" w:cs="Calibri"/>
-          </w:rPr>
-          <w:t>March 2025</w:t>
-        </w:r>
-      </w:ins>
-      <w:ins w:id="17" w:author="Forbes, Brieanne" w:date="2026-01-21T08:35:00Z" w16du:dateUtc="2026-01-21T16:35:00Z">
-        <w:r>
-          <w:rPr>
-            <w:rFonts w:ascii="Calibri" w:eastAsia="Calibri" w:hAnsi="Calibri" w:cs="Calibri"/>
-          </w:rPr>
-          <w:t xml:space="preserve">. It was updated in </w:t>
-        </w:r>
-      </w:ins>
-      <w:ins w:id="18" w:author="Forbes, Brieanne" w:date="2026-01-21T08:36:00Z" w16du:dateUtc="2026-01-21T16:36:00Z">
-        <w:r>
-          <w:rPr>
-            <w:rFonts w:ascii="Calibri" w:eastAsia="Calibri" w:hAnsi="Calibri" w:cs="Calibri"/>
-          </w:rPr>
-          <w:t>February</w:t>
-        </w:r>
-      </w:ins>
-      <w:ins w:id="19" w:author="Forbes, Brieanne" w:date="2026-01-21T08:35:00Z" w16du:dateUtc="2026-01-21T16:35:00Z">
-        <w:r>
-          <w:rPr>
-            <w:rFonts w:ascii="Calibri" w:eastAsia="Calibri" w:hAnsi="Calibri" w:cs="Calibri"/>
-          </w:rPr>
-          <w:t xml:space="preserve"> 202</w:t>
-        </w:r>
-      </w:ins>
-      <w:ins w:id="20" w:author="Forbes, Brieanne" w:date="2026-01-21T08:36:00Z" w16du:dateUtc="2026-01-21T16:36:00Z">
-        <w:r>
-          <w:rPr>
-            <w:rFonts w:ascii="Calibri" w:eastAsia="Calibri" w:hAnsi="Calibri" w:cs="Calibri"/>
-          </w:rPr>
-          <w:t>6</w:t>
-        </w:r>
-      </w:ins>
-      <w:ins w:id="21" w:author="Forbes, Brieanne" w:date="2026-01-21T08:35:00Z" w16du:dateUtc="2026-01-21T16:35:00Z">
-        <w:r>
-          <w:rPr>
-            <w:rFonts w:ascii="Calibri" w:eastAsia="Calibri" w:hAnsi="Calibri" w:cs="Calibri"/>
-          </w:rPr>
-          <w:t xml:space="preserve"> (v2; new and modified files)</w:t>
-        </w:r>
-      </w:ins>
-      <w:ins w:id="22" w:author="Forbes, Brieanne" w:date="2026-01-21T08:36:00Z" w16du:dateUtc="2026-01-21T16:36:00Z">
-        <w:r>
-          <w:rPr>
-            <w:rFonts w:ascii="Calibri" w:eastAsia="Calibri" w:hAnsi="Calibri" w:cs="Calibri"/>
-          </w:rPr>
-          <w:t xml:space="preserve"> to include the final </w:t>
-        </w:r>
-      </w:ins>
-      <w:ins w:id="23" w:author="Forbes, Brieanne" w:date="2026-01-21T08:44:00Z" w16du:dateUtc="2026-01-21T16:44:00Z">
-        <w:r>
-          <w:rPr>
-            <w:rFonts w:ascii="Calibri" w:eastAsia="Calibri" w:hAnsi="Calibri" w:cs="Calibri"/>
-          </w:rPr>
-          <w:t>files</w:t>
-        </w:r>
-      </w:ins>
-      <w:ins w:id="24" w:author="Forbes, Brieanne" w:date="2026-01-21T08:36:00Z" w16du:dateUtc="2026-01-21T16:36:00Z">
-        <w:r>
-          <w:rPr>
-            <w:rFonts w:ascii="Calibri" w:eastAsia="Calibri" w:hAnsi="Calibri" w:cs="Calibri"/>
-          </w:rPr>
-          <w:t xml:space="preserve"> after the manuscript </w:t>
-        </w:r>
-      </w:ins>
-      <w:ins w:id="25" w:author="Forbes, Brieanne" w:date="2026-01-21T08:37:00Z" w16du:dateUtc="2026-01-21T16:37:00Z">
-        <w:r>
-          <w:rPr>
-            <w:rFonts w:ascii="Calibri" w:eastAsia="Calibri" w:hAnsi="Calibri" w:cs="Calibri"/>
-          </w:rPr>
-          <w:t>went through reviews</w:t>
-        </w:r>
-      </w:ins>
-      <w:ins w:id="26" w:author="Forbes, Brieanne" w:date="2026-01-21T08:36:00Z" w16du:dateUtc="2026-01-21T16:36:00Z">
-        <w:r>
-          <w:rPr>
-            <w:rFonts w:ascii="Calibri" w:eastAsia="Calibri" w:hAnsi="Calibri" w:cs="Calibri"/>
-          </w:rPr>
-          <w:t>.</w:t>
-        </w:r>
-      </w:ins>
-      <w:ins w:id="27" w:author="Forbes, Brieanne" w:date="2026-01-21T08:35:00Z" w16du:dateUtc="2026-01-21T16:35:00Z">
-        <w:r>
-          <w:rPr>
-            <w:rFonts w:ascii="Calibri" w:eastAsia="Calibri" w:hAnsi="Calibri" w:cs="Calibri"/>
-          </w:rPr>
-          <w:t xml:space="preserve"> See the change history section below for more details. </w:t>
-        </w:r>
-      </w:ins>
+          <w:rFonts w:ascii="Calibri" w:eastAsia="Calibri" w:hAnsi="Calibri" w:cs="Calibri"/>
+        </w:rPr>
+      </w:pPr>
+      <w:r>
+        <w:rPr>
+          <w:rFonts w:ascii="Calibri" w:eastAsia="Calibri" w:hAnsi="Calibri" w:cs="Calibri"/>
+        </w:rPr>
+        <w:t xml:space="preserve">This data package was originally published in March 2025. It was updated in </w:t>
+      </w:r>
+      <w:r>
+        <w:rPr>
+          <w:rFonts w:ascii="Calibri" w:eastAsia="Calibri" w:hAnsi="Calibri" w:cs="Calibri"/>
+        </w:rPr>
+        <w:t>January</w:t>
+      </w:r>
+      <w:r>
+        <w:rPr>
+          <w:rFonts w:ascii="Calibri" w:eastAsia="Calibri" w:hAnsi="Calibri" w:cs="Calibri"/>
+        </w:rPr>
+        <w:t xml:space="preserve"> 2026 (v2; new and modified files) to include the final </w:t>
+      </w:r>
+      <w:r>
+        <w:rPr>
+          <w:rFonts w:ascii="Calibri" w:eastAsia="Calibri" w:hAnsi="Calibri" w:cs="Calibri"/>
+        </w:rPr>
+        <w:t>files</w:t>
+      </w:r>
+      <w:r>
+        <w:rPr>
+          <w:rFonts w:ascii="Calibri" w:eastAsia="Calibri" w:hAnsi="Calibri" w:cs="Calibri"/>
+        </w:rPr>
+        <w:t xml:space="preserve"> after the manuscript went through reviews. See the change history section below for more details. </w:t>
+      </w:r>
     </w:p>
     <w:p>
       <w:pPr>
         <w:spacing w:after="0"/>
         <w:rPr>
-          <w:ins w:id="28" w:author="Forbes, Brieanne" w:date="2026-01-21T08:35:00Z" w16du:dateUtc="2026-01-21T16:35:00Z"/>
           <w:rFonts w:cstheme="minorHAnsi"/>
         </w:rPr>
       </w:pPr>
@@ -475,40 +329,30 @@
       <w:pPr>
         <w:spacing w:after="0"/>
         <w:rPr>
-          <w:ins w:id="29" w:author="Forbes, Brieanne" w:date="2026-01-21T08:35:00Z" w16du:dateUtc="2026-01-21T16:35:00Z"/>
           <w:rFonts w:cstheme="minorHAnsi"/>
         </w:rPr>
       </w:pPr>
-      <w:ins w:id="30" w:author="Forbes, Brieanne" w:date="2026-01-21T08:35:00Z" w16du:dateUtc="2026-01-21T16:35:00Z">
-        <w:r>
-          <w:rPr>
-            <w:rFonts w:cstheme="minorHAnsi"/>
-          </w:rPr>
-          <w:t xml:space="preserve">For details on how to navigate </w:t>
-        </w:r>
-        <w:bookmarkStart w:id="31" w:name="_Hlk188439880"/>
-        <w:r>
-          <w:rPr>
-            <w:rFonts w:cstheme="minorHAnsi"/>
-          </w:rPr>
-          <w:t>data packages generated by this project</w:t>
-        </w:r>
-        <w:bookmarkEnd w:id="31"/>
-        <w:r>
-          <w:rPr>
-            <w:rFonts w:cstheme="minorHAnsi"/>
-          </w:rPr>
-          <w:t xml:space="preserve">, see </w:t>
-        </w:r>
-        <w:r>
-          <w:fldChar w:fldCharType="begin"/>
-        </w:r>
-        <w:r>
-          <w:instrText>HYPERLINK "https://data.ess-dive.lbl.gov/portals/PNNLRiverCorridorSFA/About"</w:instrText>
-        </w:r>
-        <w:r>
-          <w:fldChar w:fldCharType="separate"/>
-        </w:r>
+      <w:r>
+        <w:rPr>
+          <w:rFonts w:cstheme="minorHAnsi"/>
+        </w:rPr>
+        <w:t xml:space="preserve">For details on how to navigate </w:t>
+      </w:r>
+      <w:bookmarkStart w:id="1" w:name="_Hlk188439880"/>
+      <w:r>
+        <w:rPr>
+          <w:rFonts w:cstheme="minorHAnsi"/>
+        </w:rPr>
+        <w:t>data packages generated by this project</w:t>
+      </w:r>
+      <w:bookmarkEnd w:id="1"/>
+      <w:r>
+        <w:rPr>
+          <w:rFonts w:cstheme="minorHAnsi"/>
+        </w:rPr>
+        <w:t xml:space="preserve">, see </w:t>
+      </w:r>
+      <w:hyperlink r:id="rId12" w:history="1">
         <w:r>
           <w:rPr>
             <w:rStyle w:val="Hyperlink"/>
@@ -516,16 +360,13 @@
           </w:rPr>
           <w:t>https://data.ess-dive.lbl.gov/portals/PNNLRiverCorridorSFA/About</w:t>
         </w:r>
-        <w:r>
-          <w:fldChar w:fldCharType="end"/>
-        </w:r>
-        <w:r>
-          <w:rPr>
-            <w:rFonts w:cstheme="minorHAnsi"/>
-          </w:rPr>
-          <w:t xml:space="preserve">. </w:t>
-        </w:r>
-      </w:ins>
+      </w:hyperlink>
+      <w:r>
+        <w:rPr>
+          <w:rFonts w:cstheme="minorHAnsi"/>
+        </w:rPr>
+        <w:t xml:space="preserve">. </w:t>
+      </w:r>
     </w:p>
     <w:p>
       <w:pPr>
@@ -534,17 +375,7 @@
           <w:rFonts w:cstheme="minorHAnsi"/>
           <w:sz w:val="10"/>
           <w:szCs w:val="10"/>
-          <w:rPrChange w:id="32" w:author="Forbes, Brieanne" w:date="2026-01-21T08:36:00Z" w16du:dateUtc="2026-01-21T16:36:00Z">
-            <w:rPr>
-              <w:rFonts w:cstheme="minorHAnsi"/>
-            </w:rPr>
-          </w:rPrChange>
-        </w:rPr>
-        <w:pPrChange w:id="33" w:author="Forbes, Brieanne" w:date="2026-01-21T08:35:00Z" w16du:dateUtc="2026-01-21T16:35:00Z">
-          <w:pPr>
-            <w:spacing w:before="160"/>
-          </w:pPr>
-        </w:pPrChange>
+        </w:rPr>
       </w:pPr>
     </w:p>
     <w:tbl>
@@ -569,7 +400,7 @@
             </w:tcBorders>
             <w:shd w:val="clear" w:color="auto" w:fill="2F5496" w:themeFill="accent1" w:themeFillShade="BF"/>
           </w:tcPr>
-          <w:bookmarkEnd w:id="3"/>
+          <w:bookmarkEnd w:id="0"/>
           <w:p>
             <w:pPr>
               <w:pStyle w:val="NoSpacing"/>
@@ -609,7 +440,7 @@
       <w:pPr>
         <w:spacing w:before="160"/>
       </w:pPr>
-      <w:bookmarkStart w:id="34" w:name="_Hlk192842637"/>
+      <w:bookmarkStart w:id="2" w:name="_Hlk192842637"/>
       <w:r>
         <w:t xml:space="preserve">The Soil and Water Assessment Tool (SWAT) model was implemented using publicly available data and R was used for processing and analysis. Publicly available data were pulled directly in R from </w:t>
       </w:r>
@@ -647,14 +478,22 @@
         <w:t xml:space="preserve">Database </w:t>
       </w:r>
       <w:r>
-        <w:t xml:space="preserve">(USDA SSURGO), </w:t>
-      </w:r>
-      <w:bookmarkStart w:id="35" w:name="_Hlk193206130"/>
+        <w:t xml:space="preserve">(USDA </w:t>
+      </w:r>
       <w:proofErr w:type="spellStart"/>
       <w:r>
+        <w:t>SSURGO</w:t>
+      </w:r>
+      <w:proofErr w:type="spellEnd"/>
+      <w:r>
+        <w:t xml:space="preserve">), </w:t>
+      </w:r>
+      <w:bookmarkStart w:id="3" w:name="_Hlk193206130"/>
+      <w:proofErr w:type="spellStart"/>
+      <w:r>
         <w:t>Daymet</w:t>
       </w:r>
-      <w:bookmarkEnd w:id="35"/>
+      <w:bookmarkEnd w:id="3"/>
       <w:proofErr w:type="spellEnd"/>
       <w:r>
         <w:t xml:space="preserve"> (ORNL)</w:t>
@@ -702,7 +541,7 @@
             </w:tcBorders>
             <w:shd w:val="clear" w:color="auto" w:fill="2F5496" w:themeFill="accent1" w:themeFillShade="BF"/>
           </w:tcPr>
-          <w:bookmarkEnd w:id="34"/>
+          <w:bookmarkEnd w:id="2"/>
           <w:p>
             <w:pPr>
               <w:pStyle w:val="NoSpacing"/>
@@ -736,7 +575,6 @@
         <w:ind w:left="0"/>
       </w:pPr>
       <w:r>
-        <w:lastRenderedPageBreak/>
         <w:t>While not required to generate the results from this paper</w:t>
       </w:r>
       <w:r>
@@ -841,20 +679,10 @@
       <w:pPr>
         <w:spacing w:before="160"/>
       </w:pPr>
-      <w:bookmarkStart w:id="36" w:name="_Hlk182211167"/>
-      <w:r>
-        <w:t xml:space="preserve">This </w:t>
-      </w:r>
-      <w:commentRangeStart w:id="37"/>
-      <w:r>
-        <w:t xml:space="preserve">dataset </w:t>
-      </w:r>
-      <w:commentRangeEnd w:id="37"/>
-      <w:r>
-        <w:rPr>
-          <w:rStyle w:val="CommentReference"/>
-        </w:rPr>
-        <w:commentReference w:id="37"/>
+      <w:bookmarkStart w:id="4" w:name="_Hlk182211167"/>
+      <w:r>
+        <w:lastRenderedPageBreak/>
+        <w:t xml:space="preserve">This dataset </w:t>
       </w:r>
       <w:r>
         <w:t xml:space="preserve">contains (1) file-level metadata; (2) data dictionary; (3) </w:t>
@@ -913,7 +741,7 @@
       <w:r>
         <w:t xml:space="preserve"> (</w:t>
       </w:r>
-      <w:hyperlink r:id="rId15" w:history="1">
+      <w:hyperlink r:id="rId13" w:history="1">
         <w:r>
           <w:rPr>
             <w:rStyle w:val="Hyperlink"/>
@@ -983,7 +811,7 @@
             </w:tcBorders>
             <w:shd w:val="clear" w:color="auto" w:fill="2F5496" w:themeFill="accent1" w:themeFillShade="BF"/>
           </w:tcPr>
-          <w:bookmarkEnd w:id="36"/>
+          <w:bookmarkEnd w:id="4"/>
           <w:p>
             <w:pPr>
               <w:pStyle w:val="NoSpacing"/>
@@ -1031,7 +859,7 @@
         </w:rPr>
         <w:t>This research was supported by the U.S. Department of Energy (DOE) Office of Science, Biological and Environmental Research (BER) Program, Environmental System Science (ESS) Program (</w:t>
       </w:r>
-      <w:hyperlink r:id="rId16">
+      <w:hyperlink r:id="rId14">
         <w:r>
           <w:rPr>
             <w:rStyle w:val="Hyperlink"/>
@@ -1074,22 +902,12 @@
         </w:rPr>
         <w:t xml:space="preserve"> that uses analyses or conclusions presented in the manuscript. To cite the </w:t>
       </w:r>
-      <w:del w:id="38" w:author="Forbes, Brieanne" w:date="2026-01-21T08:38:00Z" w16du:dateUtc="2026-01-21T16:38:00Z">
-        <w:r>
-          <w:rPr>
-            <w:rFonts w:ascii="Calibri" w:eastAsia="Calibri" w:hAnsi="Calibri" w:cs="Calibri"/>
-          </w:rPr>
-          <w:delText>paper</w:delText>
-        </w:r>
-      </w:del>
-      <w:ins w:id="39" w:author="Forbes, Brieanne" w:date="2026-01-21T08:38:00Z" w16du:dateUtc="2026-01-21T16:38:00Z">
-        <w:r>
-          <w:rPr>
-            <w:rFonts w:ascii="Calibri" w:eastAsia="Calibri" w:hAnsi="Calibri" w:cs="Calibri"/>
-          </w:rPr>
-          <w:t>preprint</w:t>
-        </w:r>
-      </w:ins>
+      <w:r>
+        <w:rPr>
+          <w:rFonts w:ascii="Calibri" w:eastAsia="Calibri" w:hAnsi="Calibri" w:cs="Calibri"/>
+        </w:rPr>
+        <w:t>preprint</w:t>
+      </w:r>
       <w:r>
         <w:rPr>
           <w:rFonts w:ascii="Calibri" w:eastAsia="Calibri" w:hAnsi="Calibri" w:cs="Calibri"/>
@@ -1107,138 +925,53 @@
       <w:pPr>
         <w:spacing w:before="160"/>
         <w:rPr>
-          <w:del w:id="40" w:author="Forbes, Brieanne" w:date="2026-01-21T08:38:00Z" w16du:dateUtc="2026-01-21T16:38:00Z"/>
-          <w:rFonts w:ascii="Calibri" w:eastAsia="Calibri" w:hAnsi="Calibri" w:cs="Calibri"/>
-        </w:rPr>
-      </w:pPr>
-      <w:bookmarkStart w:id="41" w:name="_Hlk192842659"/>
-      <w:ins w:id="42" w:author="Forbes, Brieanne" w:date="2026-01-21T08:38:00Z">
-        <w:r>
-          <w:rPr>
-            <w:rFonts w:ascii="Calibri" w:eastAsia="Calibri" w:hAnsi="Calibri" w:cs="Calibri"/>
-          </w:rPr>
-          <w:t>Katie A Wampler, Allison Myers-Pigg, Hyunwoo Kang, et al. Thresholds of Area Burned and Burn Severity for Downstream Riverine Systems to 'Feel the Burn'. </w:t>
-        </w:r>
-        <w:r>
-          <w:rPr>
-            <w:rFonts w:ascii="Calibri" w:eastAsia="Calibri" w:hAnsi="Calibri" w:cs="Calibri"/>
-            <w:i/>
-            <w:iCs/>
-          </w:rPr>
-          <w:t>ESS Open Archive .</w:t>
-        </w:r>
-        <w:r>
-          <w:rPr>
-            <w:rFonts w:ascii="Calibri" w:eastAsia="Calibri" w:hAnsi="Calibri" w:cs="Calibri"/>
-          </w:rPr>
-          <w:t> April 11, 2025.</w:t>
-        </w:r>
-      </w:ins>
-      <w:ins w:id="43" w:author="Forbes, Brieanne" w:date="2026-01-21T08:38:00Z" w16du:dateUtc="2026-01-21T16:38:00Z">
-        <w:r>
-          <w:rPr>
-            <w:rFonts w:ascii="Calibri" w:eastAsia="Calibri" w:hAnsi="Calibri" w:cs="Calibri"/>
-          </w:rPr>
-          <w:t xml:space="preserve"> </w:t>
-        </w:r>
-      </w:ins>
-      <w:ins w:id="44" w:author="Forbes, Brieanne" w:date="2026-01-21T08:38:00Z">
-        <w:r>
-          <w:rPr>
-            <w:rFonts w:ascii="Calibri" w:eastAsia="Calibri" w:hAnsi="Calibri" w:cs="Calibri"/>
-            <w:rPrChange w:id="45" w:author="Forbes, Brieanne" w:date="2026-01-21T08:38:00Z" w16du:dateUtc="2026-01-21T16:38:00Z">
-              <w:rPr>
-                <w:rFonts w:ascii="Calibri" w:eastAsia="Calibri" w:hAnsi="Calibri" w:cs="Calibri"/>
-                <w:b/>
-                <w:bCs/>
-              </w:rPr>
-            </w:rPrChange>
-          </w:rPr>
-          <w:t>DOI: </w:t>
-        </w:r>
-        <w:r>
-          <w:rPr>
-            <w:rFonts w:ascii="Calibri" w:eastAsia="Calibri" w:hAnsi="Calibri" w:cs="Calibri"/>
-            <w:rPrChange w:id="46" w:author="Forbes, Brieanne" w:date="2026-01-21T08:38:00Z" w16du:dateUtc="2026-01-21T16:38:00Z">
-              <w:rPr>
-                <w:rFonts w:ascii="Calibri" w:eastAsia="Calibri" w:hAnsi="Calibri" w:cs="Calibri"/>
-                <w:b/>
-                <w:bCs/>
-              </w:rPr>
-            </w:rPrChange>
-          </w:rPr>
-          <w:fldChar w:fldCharType="begin"/>
-        </w:r>
-        <w:r>
-          <w:rPr>
-            <w:rFonts w:ascii="Calibri" w:eastAsia="Calibri" w:hAnsi="Calibri" w:cs="Calibri"/>
-            <w:rPrChange w:id="47" w:author="Forbes, Brieanne" w:date="2026-01-21T08:38:00Z" w16du:dateUtc="2026-01-21T16:38:00Z">
-              <w:rPr>
-                <w:rFonts w:ascii="Calibri" w:eastAsia="Calibri" w:hAnsi="Calibri" w:cs="Calibri"/>
-                <w:b/>
-                <w:bCs/>
-              </w:rPr>
-            </w:rPrChange>
-          </w:rPr>
-          <w:instrText>HYPERLINK "https://doi.org/10.22541/essoar.174438106.63564767/v1" \t "_blank"</w:instrText>
-        </w:r>
-        <w:r>
-          <w:rPr>
-            <w:rFonts w:ascii="Calibri" w:eastAsia="Calibri" w:hAnsi="Calibri" w:cs="Calibri"/>
-          </w:rPr>
-        </w:r>
-        <w:r>
-          <w:rPr>
-            <w:rFonts w:ascii="Calibri" w:eastAsia="Calibri" w:hAnsi="Calibri" w:cs="Calibri"/>
-          </w:rPr>
-          <w:fldChar w:fldCharType="separate"/>
-        </w:r>
+          <w:rFonts w:ascii="Calibri" w:eastAsia="Calibri" w:hAnsi="Calibri" w:cs="Calibri"/>
+        </w:rPr>
+      </w:pPr>
+      <w:bookmarkStart w:id="5" w:name="_Hlk192842659"/>
+      <w:r>
+        <w:rPr>
+          <w:rFonts w:ascii="Calibri" w:eastAsia="Calibri" w:hAnsi="Calibri" w:cs="Calibri"/>
+        </w:rPr>
+        <w:t>Katie A Wampler, Allison Myers-Pigg, Hyunwoo Kang, et al. Thresholds of Area Burned and Burn Severity for Downstream Riverine Systems to 'Feel the Burn'. </w:t>
+      </w:r>
+      <w:r>
+        <w:rPr>
+          <w:rFonts w:ascii="Calibri" w:eastAsia="Calibri" w:hAnsi="Calibri" w:cs="Calibri"/>
+          <w:i/>
+          <w:iCs/>
+        </w:rPr>
+        <w:t>ESS Open Archive .</w:t>
+      </w:r>
+      <w:r>
+        <w:rPr>
+          <w:rFonts w:ascii="Calibri" w:eastAsia="Calibri" w:hAnsi="Calibri" w:cs="Calibri"/>
+        </w:rPr>
+        <w:t> April 11, 2025.</w:t>
+      </w:r>
+      <w:r>
+        <w:rPr>
+          <w:rFonts w:ascii="Calibri" w:eastAsia="Calibri" w:hAnsi="Calibri" w:cs="Calibri"/>
+        </w:rPr>
+        <w:t xml:space="preserve"> </w:t>
+      </w:r>
+      <w:r>
+        <w:rPr>
+          <w:rFonts w:ascii="Calibri" w:eastAsia="Calibri" w:hAnsi="Calibri" w:cs="Calibri"/>
+        </w:rPr>
+        <w:t>DOI: </w:t>
+      </w:r>
+      <w:hyperlink r:id="rId15" w:tgtFrame="_blank" w:history="1">
         <w:r>
           <w:rPr>
             <w:rStyle w:val="Hyperlink"/>
             <w:rFonts w:ascii="Calibri" w:eastAsia="Calibri" w:hAnsi="Calibri" w:cs="Calibri"/>
-            <w:rPrChange w:id="48" w:author="Forbes, Brieanne" w:date="2026-01-21T08:38:00Z" w16du:dateUtc="2026-01-21T16:38:00Z">
-              <w:rPr>
-                <w:rStyle w:val="Hyperlink"/>
-                <w:rFonts w:ascii="Calibri" w:eastAsia="Calibri" w:hAnsi="Calibri" w:cs="Calibri"/>
-                <w:b/>
-                <w:bCs/>
-              </w:rPr>
-            </w:rPrChange>
           </w:rPr>
           <w:t>10.22541/essoar.174438106.63564767/v1</w:t>
         </w:r>
-      </w:ins>
-      <w:ins w:id="49" w:author="Forbes, Brieanne" w:date="2026-01-21T08:38:00Z" w16du:dateUtc="2026-01-21T16:38:00Z">
-        <w:r>
-          <w:rPr>
-            <w:rFonts w:ascii="Calibri" w:eastAsia="Calibri" w:hAnsi="Calibri" w:cs="Calibri"/>
-          </w:rPr>
-          <w:fldChar w:fldCharType="end"/>
-        </w:r>
-      </w:ins>
-      <w:del w:id="50" w:author="Forbes, Brieanne" w:date="2026-01-21T08:38:00Z" w16du:dateUtc="2026-01-21T16:38:00Z">
-        <w:r>
-          <w:rPr>
-            <w:rFonts w:ascii="Calibri" w:eastAsia="Calibri" w:hAnsi="Calibri" w:cs="Calibri"/>
-          </w:rPr>
-          <w:delText>Wampler, K. A., Myers-Pigg, A. N., Kang, H., Regier, P., Scheibe, T. D., and Bladon, K. D. (2025). Thresholds of Area Burned and Burn Severity for Downstream Riverine Systems to ‘Feel the Burn’</w:delText>
-        </w:r>
-        <w:r>
-          <w:rPr>
-            <w:rFonts w:ascii="Calibri" w:eastAsia="Calibri" w:hAnsi="Calibri" w:cs="Calibri"/>
-          </w:rPr>
-          <w:delText xml:space="preserve">. </w:delText>
-        </w:r>
-        <w:r>
-          <w:rPr>
-            <w:rFonts w:ascii="Calibri" w:eastAsia="Calibri" w:hAnsi="Calibri" w:cs="Calibri"/>
-          </w:rPr>
-          <w:delText>ESS Open Archive [preprint].</w:delText>
-        </w:r>
-      </w:del>
+      </w:hyperlink>
+      <w:bookmarkEnd w:id="5"/>
     </w:p>
-    <w:bookmarkEnd w:id="41"/>
     <w:p>
       <w:pPr>
         <w:spacing w:before="160"/>
@@ -1314,7 +1047,7 @@
       <w:r>
         <w:t xml:space="preserve">, 129585. </w:t>
       </w:r>
-      <w:hyperlink r:id="rId17" w:history="1">
+      <w:hyperlink r:id="rId16" w:history="1">
         <w:r>
           <w:rPr>
             <w:rStyle w:val="Hyperlink"/>
@@ -1348,7 +1081,7 @@
         </w:rPr>
         <w:t xml:space="preserve"> Available from </w:t>
       </w:r>
-      <w:hyperlink r:id="rId18" w:history="1">
+      <w:hyperlink r:id="rId17" w:history="1">
         <w:r>
           <w:rPr>
             <w:rStyle w:val="Hyperlink"/>
@@ -1418,7 +1151,6 @@
         <w:rPr>
           <w:rFonts w:ascii="Calibri" w:eastAsia="Calibri" w:hAnsi="Calibri" w:cs="Calibri"/>
         </w:rPr>
-        <w:lastRenderedPageBreak/>
         <w:t xml:space="preserve">Myneni, R., </w:t>
       </w:r>
       <w:proofErr w:type="spellStart"/>
@@ -1504,6 +1236,7 @@
         <w:rPr>
           <w:rFonts w:ascii="Calibri" w:eastAsia="Calibri" w:hAnsi="Calibri" w:cs="Calibri"/>
         </w:rPr>
+        <w:lastRenderedPageBreak/>
         <w:t>Soil Survey Staff, Natural Resources Conservation Service, United States Department of Agriculture. (n.d.). Soil Survey Geographic (SSURGO) Database [Data set]. Retrieved from https://sdmdataaccess.sc.egov.usda.gov</w:t>
       </w:r>
     </w:p>
@@ -1697,128 +1430,104 @@
       <w:pPr>
         <w:spacing w:line="257" w:lineRule="auto"/>
       </w:pPr>
-      <w:ins w:id="51" w:author="Forbes, Brieanne" w:date="2026-01-21T08:43:00Z" w16du:dateUtc="2026-01-21T16:43:00Z">
-        <w:r>
-          <w:rPr>
-            <w:noProof/>
-            <w:sz w:val="10"/>
-            <w:szCs w:val="10"/>
-          </w:rPr>
-          <mc:AlternateContent>
-            <mc:Choice Requires="wps">
-              <w:drawing>
-                <wp:anchor distT="0" distB="0" distL="114300" distR="114300" simplePos="0" relativeHeight="251659264" behindDoc="1" locked="0" layoutInCell="1" allowOverlap="1" wp14:anchorId="23BC1B62" wp14:editId="7E060FDC">
-                  <wp:simplePos x="0" y="0"/>
-                  <wp:positionH relativeFrom="column">
-                    <wp:posOffset>0</wp:posOffset>
-                  </wp:positionH>
-                  <wp:positionV relativeFrom="paragraph">
-                    <wp:posOffset>1001941</wp:posOffset>
-                  </wp:positionV>
-                  <wp:extent cx="5934075" cy="683911"/>
-                  <wp:effectExtent l="0" t="0" r="9525" b="1905"/>
-                  <wp:wrapNone/>
-                  <wp:docPr id="5" name="Rectangle 5">
-                    <a:extLst xmlns:a="http://schemas.openxmlformats.org/drawingml/2006/main">
-                      <a:ext uri="{C183D7F6-B498-43B3-948B-1728B52AA6E4}">
-                        <adec:decorative xmlns:adec="http://schemas.microsoft.com/office/drawing/2017/decorative" val="1"/>
-                      </a:ext>
-                    </a:extLst>
-                  </wp:docPr>
-                  <wp:cNvGraphicFramePr/>
-                  <a:graphic xmlns:a="http://schemas.openxmlformats.org/drawingml/2006/main">
-                    <a:graphicData uri="http://schemas.microsoft.com/office/word/2010/wordprocessingShape">
-                      <wps:wsp>
-                        <wps:cNvSpPr/>
-                        <wps:spPr>
-                          <a:xfrm>
-                            <a:off x="0" y="0"/>
-                            <a:ext cx="5934075" cy="683911"/>
-                          </a:xfrm>
-                          <a:prstGeom prst="rect">
-                            <a:avLst/>
-                          </a:prstGeom>
-                          <a:solidFill>
-                            <a:srgbClr val="385723">
-                              <a:alpha val="14902"/>
-                            </a:srgbClr>
-                          </a:solidFill>
-                          <a:ln>
-                            <a:noFill/>
-                          </a:ln>
-                        </wps:spPr>
-                        <wps:style>
-                          <a:lnRef idx="2">
-                            <a:schemeClr val="accent1">
-                              <a:shade val="50000"/>
-                            </a:schemeClr>
-                          </a:lnRef>
-                          <a:fillRef idx="1">
-                            <a:schemeClr val="accent1"/>
-                          </a:fillRef>
-                          <a:effectRef idx="0">
-                            <a:schemeClr val="accent1"/>
-                          </a:effectRef>
-                          <a:fontRef idx="minor">
-                            <a:schemeClr val="lt1"/>
-                          </a:fontRef>
-                        </wps:style>
-                        <wps:bodyPr rot="0" spcFirstLastPara="0" vertOverflow="overflow" horzOverflow="overflow" vert="horz" wrap="square" lIns="91440" tIns="45720" rIns="91440" bIns="45720" numCol="1" spcCol="0" rtlCol="0" fromWordArt="0" anchor="ctr" anchorCtr="0" forceAA="0" compatLnSpc="1">
-                          <a:prstTxWarp prst="textNoShape">
-                            <a:avLst/>
-                          </a:prstTxWarp>
-                          <a:noAutofit/>
-                        </wps:bodyPr>
-                      </wps:wsp>
-                    </a:graphicData>
-                  </a:graphic>
-                  <wp14:sizeRelH relativeFrom="margin">
-                    <wp14:pctWidth>0</wp14:pctWidth>
-                  </wp14:sizeRelH>
-                  <wp14:sizeRelV relativeFrom="margin">
-                    <wp14:pctHeight>0</wp14:pctHeight>
-                  </wp14:sizeRelV>
-                </wp:anchor>
-              </w:drawing>
-            </mc:Choice>
-            <mc:Fallback>
-              <w:pict>
-                <v:rect w14:anchorId="0DAB4B78" id="Rectangle 5" o:spid="_x0000_s1026" alt="&quot;&quot;" style="position:absolute;margin-left:0;margin-top:78.9pt;width:467.25pt;height:53.85pt;z-index:-251657216;visibility:visible;mso-wrap-style:square;mso-width-percent:0;mso-height-percent:0;mso-wrap-distance-left:9pt;mso-wrap-distance-top:0;mso-wrap-distance-right:9pt;mso-wrap-distance-bottom:0;mso-position-horizontal:absolute;mso-position-horizontal-relative:text;mso-position-vertical:absolute;mso-position-vertical-relative:text;mso-width-percent:0;mso-height-percent:0;mso-width-relative:margin;mso-height-relative:margin;v-text-anchor:middle" o:gfxdata="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" fillcolor="#385723" stroked="f" strokeweight="1pt">
-                  <v:fill opacity="9766f"/>
-                </v:rect>
-              </w:pict>
-            </mc:Fallback>
-          </mc:AlternateContent>
-        </w:r>
-      </w:ins>
+      <w:r>
+        <w:rPr>
+          <w:noProof/>
+          <w:sz w:val="10"/>
+          <w:szCs w:val="10"/>
+        </w:rPr>
+        <mc:AlternateContent>
+          <mc:Choice Requires="wps">
+            <w:drawing>
+              <wp:anchor distT="0" distB="0" distL="114300" distR="114300" simplePos="0" relativeHeight="251659264" behindDoc="1" locked="0" layoutInCell="1" allowOverlap="1" wp14:anchorId="23BC1B62" wp14:editId="7E060FDC">
+                <wp:simplePos x="0" y="0"/>
+                <wp:positionH relativeFrom="column">
+                  <wp:posOffset>0</wp:posOffset>
+                </wp:positionH>
+                <wp:positionV relativeFrom="paragraph">
+                  <wp:posOffset>1001941</wp:posOffset>
+                </wp:positionV>
+                <wp:extent cx="5934075" cy="683911"/>
+                <wp:effectExtent l="0" t="0" r="9525" b="1905"/>
+                <wp:wrapNone/>
+                <wp:docPr id="5" name="Rectangle 5">
+                  <a:extLst xmlns:a="http://schemas.openxmlformats.org/drawingml/2006/main">
+                    <a:ext uri="{C183D7F6-B498-43B3-948B-1728B52AA6E4}">
+                      <adec:decorative xmlns:adec="http://schemas.microsoft.com/office/drawing/2017/decorative" val="1"/>
+                    </a:ext>
+                  </a:extLst>
+                </wp:docPr>
+                <wp:cNvGraphicFramePr/>
+                <a:graphic xmlns:a="http://schemas.openxmlformats.org/drawingml/2006/main">
+                  <a:graphicData uri="http://schemas.microsoft.com/office/word/2010/wordprocessingShape">
+                    <wps:wsp>
+                      <wps:cNvSpPr/>
+                      <wps:spPr>
+                        <a:xfrm>
+                          <a:off x="0" y="0"/>
+                          <a:ext cx="5934075" cy="683911"/>
+                        </a:xfrm>
+                        <a:prstGeom prst="rect">
+                          <a:avLst/>
+                        </a:prstGeom>
+                        <a:solidFill>
+                          <a:srgbClr val="385723">
+                            <a:alpha val="14902"/>
+                          </a:srgbClr>
+                        </a:solidFill>
+                        <a:ln>
+                          <a:noFill/>
+                        </a:ln>
+                      </wps:spPr>
+                      <wps:style>
+                        <a:lnRef idx="2">
+                          <a:schemeClr val="accent1">
+                            <a:shade val="50000"/>
+                          </a:schemeClr>
+                        </a:lnRef>
+                        <a:fillRef idx="1">
+                          <a:schemeClr val="accent1"/>
+                        </a:fillRef>
+                        <a:effectRef idx="0">
+                          <a:schemeClr val="accent1"/>
+                        </a:effectRef>
+                        <a:fontRef idx="minor">
+                          <a:schemeClr val="lt1"/>
+                        </a:fontRef>
+                      </wps:style>
+                      <wps:bodyPr rot="0" spcFirstLastPara="0" vertOverflow="overflow" horzOverflow="overflow" vert="horz" wrap="square" lIns="91440" tIns="45720" rIns="91440" bIns="45720" numCol="1" spcCol="0" rtlCol="0" fromWordArt="0" anchor="ctr" anchorCtr="0" forceAA="0" compatLnSpc="1">
+                        <a:prstTxWarp prst="textNoShape">
+                          <a:avLst/>
+                        </a:prstTxWarp>
+                        <a:noAutofit/>
+                      </wps:bodyPr>
+                    </wps:wsp>
+                  </a:graphicData>
+                </a:graphic>
+                <wp14:sizeRelH relativeFrom="margin">
+                  <wp14:pctWidth>0</wp14:pctWidth>
+                </wp14:sizeRelH>
+                <wp14:sizeRelV relativeFrom="margin">
+                  <wp14:pctHeight>0</wp14:pctHeight>
+                </wp14:sizeRelV>
+              </wp:anchor>
+            </w:drawing>
+          </mc:Choice>
+          <mc:Fallback>
+            <w:pict>
+              <v:rect w14:anchorId="0DAB4B78" id="Rectangle 5" o:spid="_x0000_s1026" alt="&quot;&quot;" style="position:absolute;margin-left:0;margin-top:78.9pt;width:467.25pt;height:53.85pt;z-index:-251657216;visibility:visible;mso-wrap-style:square;mso-width-percent:0;mso-height-percent:0;mso-wrap-distance-left:9pt;mso-wrap-distance-top:0;mso-wrap-distance-right:9pt;mso-wrap-distance-bottom:0;mso-position-horizontal:absolute;mso-position-horizontal-relative:text;mso-position-vertical:absolute;mso-position-vertical-relative:text;mso-width-percent:0;mso-height-percent:0;mso-width-relative:margin;mso-height-relative:margin;v-text-anchor:middle" o:gfxdata="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" fillcolor="#385723" stroked="f" strokeweight="1pt">
+                <v:fill opacity="9766f"/>
+              </v:rect>
+            </w:pict>
+          </mc:Fallback>
+        </mc:AlternateContent>
+      </w:r>
       <w:r>
         <w:rPr>
           <w:rFonts w:ascii="Calibri" w:eastAsia="Calibri" w:hAnsi="Calibri" w:cs="Calibri"/>
           <w:u w:val="single"/>
         </w:rPr>
-        <w:t xml:space="preserve">Change </w:t>
-      </w:r>
-      <w:commentRangeStart w:id="52"/>
-      <w:r>
-        <w:rPr>
-          <w:rFonts w:ascii="Calibri" w:eastAsia="Calibri" w:hAnsi="Calibri" w:cs="Calibri"/>
-          <w:u w:val="single"/>
-        </w:rPr>
-        <w:t>history</w:t>
-      </w:r>
-      <w:commentRangeEnd w:id="52"/>
-      <w:r>
-        <w:rPr>
-          <w:rStyle w:val="CommentReference"/>
-        </w:rPr>
-        <w:commentReference w:id="52"/>
-      </w:r>
-      <w:r>
-        <w:rPr>
-          <w:rFonts w:ascii="Calibri" w:eastAsia="Calibri" w:hAnsi="Calibri" w:cs="Calibri"/>
-          <w:u w:val="single"/>
-        </w:rPr>
-        <w:t>:</w:t>
+        <w:t>Change history:</w:t>
       </w:r>
     </w:p>
     <w:tbl>
@@ -1828,34 +1537,14 @@
         <w:tblLayout w:type="fixed"/>
         <w:tblLook w:val="04A0" w:firstRow="1" w:lastRow="0" w:firstColumn="1" w:lastColumn="0" w:noHBand="0" w:noVBand="1"/>
         <w:tblCaption w:val="Change History Table"/>
-        <w:tblPrChange w:id="53" w:author="Forbes, Brieanne" w:date="2026-01-21T08:38:00Z" w16du:dateUtc="2026-01-21T16:38:00Z">
-          <w:tblPr>
-            <w:tblStyle w:val="TableGrid"/>
-            <w:tblW w:w="0" w:type="auto"/>
-            <w:tblLayout w:type="fixed"/>
-            <w:tblLook w:val="04A0" w:firstRow="1" w:lastRow="0" w:firstColumn="1" w:lastColumn="0" w:noHBand="0" w:noVBand="1"/>
-            <w:tblCaption w:val="Change History Table"/>
-          </w:tblPr>
-        </w:tblPrChange>
       </w:tblPr>
       <w:tblGrid>
         <w:gridCol w:w="1815"/>
         <w:gridCol w:w="7545"/>
-        <w:tblGridChange w:id="54">
-          <w:tblGrid>
-            <w:gridCol w:w="1815"/>
-            <w:gridCol w:w="7545"/>
-          </w:tblGrid>
-        </w:tblGridChange>
       </w:tblGrid>
       <w:tr>
         <w:trPr>
           <w:trHeight w:val="330"/>
-          <w:trPrChange w:id="55" w:author="Forbes, Brieanne" w:date="2026-01-21T08:38:00Z" w16du:dateUtc="2026-01-21T16:38:00Z">
-            <w:trPr>
-              <w:trHeight w:val="330"/>
-            </w:trPr>
-          </w:trPrChange>
         </w:trPr>
         <w:tc>
           <w:tcPr>
@@ -1871,22 +1560,6 @@
               <w:left w:w="108" w:type="dxa"/>
               <w:right w:w="108" w:type="dxa"/>
             </w:tcMar>
-            <w:tcPrChange w:id="56" w:author="Forbes, Brieanne" w:date="2026-01-21T08:38:00Z" w16du:dateUtc="2026-01-21T16:38:00Z">
-              <w:tcPr>
-                <w:tcW w:w="1815" w:type="dxa"/>
-                <w:tcBorders>
-                  <w:top w:val="single" w:sz="8" w:space="0" w:color="auto"/>
-                  <w:left w:val="single" w:sz="8" w:space="0" w:color="auto"/>
-                  <w:bottom w:val="single" w:sz="8" w:space="0" w:color="auto"/>
-                  <w:right w:val="single" w:sz="8" w:space="0" w:color="auto"/>
-                </w:tcBorders>
-                <w:shd w:val="clear" w:color="auto" w:fill="538135" w:themeFill="accent6" w:themeFillShade="BF"/>
-                <w:tcMar>
-                  <w:left w:w="108" w:type="dxa"/>
-                  <w:right w:w="108" w:type="dxa"/>
-                </w:tcMar>
-              </w:tcPr>
-            </w:tcPrChange>
           </w:tcPr>
           <w:p>
             <w:r>
@@ -1914,22 +1587,6 @@
               <w:left w:w="108" w:type="dxa"/>
               <w:right w:w="108" w:type="dxa"/>
             </w:tcMar>
-            <w:tcPrChange w:id="57" w:author="Forbes, Brieanne" w:date="2026-01-21T08:38:00Z" w16du:dateUtc="2026-01-21T16:38:00Z">
-              <w:tcPr>
-                <w:tcW w:w="7545" w:type="dxa"/>
-                <w:tcBorders>
-                  <w:top w:val="single" w:sz="8" w:space="0" w:color="auto"/>
-                  <w:left w:val="single" w:sz="8" w:space="0" w:color="auto"/>
-                  <w:bottom w:val="single" w:sz="8" w:space="0" w:color="auto"/>
-                  <w:right w:val="single" w:sz="8" w:space="0" w:color="auto"/>
-                </w:tcBorders>
-                <w:shd w:val="clear" w:color="auto" w:fill="538135" w:themeFill="accent6" w:themeFillShade="BF"/>
-                <w:tcMar>
-                  <w:left w:w="108" w:type="dxa"/>
-                  <w:right w:w="108" w:type="dxa"/>
-                </w:tcMar>
-              </w:tcPr>
-            </w:tcPrChange>
           </w:tcPr>
           <w:p>
             <w:r>
@@ -1947,11 +1604,6 @@
       <w:tr>
         <w:trPr>
           <w:trHeight w:val="315"/>
-          <w:trPrChange w:id="58" w:author="Forbes, Brieanne" w:date="2026-01-21T08:38:00Z" w16du:dateUtc="2026-01-21T16:38:00Z">
-            <w:trPr>
-              <w:trHeight w:val="315"/>
-            </w:trPr>
-          </w:trPrChange>
         </w:trPr>
         <w:tc>
           <w:tcPr>
@@ -1966,21 +1618,6 @@
               <w:left w:w="108" w:type="dxa"/>
               <w:right w:w="108" w:type="dxa"/>
             </w:tcMar>
-            <w:tcPrChange w:id="59" w:author="Forbes, Brieanne" w:date="2026-01-21T08:38:00Z" w16du:dateUtc="2026-01-21T16:38:00Z">
-              <w:tcPr>
-                <w:tcW w:w="1815" w:type="dxa"/>
-                <w:tcBorders>
-                  <w:top w:val="single" w:sz="8" w:space="0" w:color="auto"/>
-                  <w:left w:val="single" w:sz="8" w:space="0" w:color="auto"/>
-                  <w:bottom w:val="single" w:sz="8" w:space="0" w:color="auto"/>
-                  <w:right w:val="single" w:sz="8" w:space="0" w:color="auto"/>
-                </w:tcBorders>
-                <w:tcMar>
-                  <w:left w:w="108" w:type="dxa"/>
-                  <w:right w:w="108" w:type="dxa"/>
-                </w:tcMar>
-              </w:tcPr>
-            </w:tcPrChange>
           </w:tcPr>
           <w:p>
             <w:r>
@@ -2039,21 +1676,6 @@
               <w:left w:w="108" w:type="dxa"/>
               <w:right w:w="108" w:type="dxa"/>
             </w:tcMar>
-            <w:tcPrChange w:id="60" w:author="Forbes, Brieanne" w:date="2026-01-21T08:38:00Z" w16du:dateUtc="2026-01-21T16:38:00Z">
-              <w:tcPr>
-                <w:tcW w:w="7545" w:type="dxa"/>
-                <w:tcBorders>
-                  <w:top w:val="single" w:sz="8" w:space="0" w:color="auto"/>
-                  <w:left w:val="single" w:sz="8" w:space="0" w:color="auto"/>
-                  <w:bottom w:val="single" w:sz="8" w:space="0" w:color="auto"/>
-                  <w:right w:val="single" w:sz="8" w:space="0" w:color="auto"/>
-                </w:tcBorders>
-                <w:tcMar>
-                  <w:left w:w="108" w:type="dxa"/>
-                  <w:right w:w="108" w:type="dxa"/>
-                </w:tcMar>
-              </w:tcPr>
-            </w:tcPrChange>
           </w:tcPr>
           <w:p>
             <w:r>
@@ -2068,12 +1690,6 @@
       <w:tr>
         <w:trPr>
           <w:trHeight w:val="315"/>
-          <w:ins w:id="61" w:author="Forbes, Brieanne" w:date="2026-01-21T08:38:00Z"/>
-          <w:trPrChange w:id="62" w:author="Forbes, Brieanne" w:date="2026-01-21T08:38:00Z" w16du:dateUtc="2026-01-21T16:38:00Z">
-            <w:trPr>
-              <w:trHeight w:val="315"/>
-            </w:trPr>
-          </w:trPrChange>
         </w:trPr>
         <w:tc>
           <w:tcPr>
@@ -2088,66 +1704,49 @@
               <w:left w:w="108" w:type="dxa"/>
               <w:right w:w="108" w:type="dxa"/>
             </w:tcMar>
-            <w:tcPrChange w:id="63" w:author="Forbes, Brieanne" w:date="2026-01-21T08:38:00Z" w16du:dateUtc="2026-01-21T16:38:00Z">
-              <w:tcPr>
-                <w:tcW w:w="1815" w:type="dxa"/>
-                <w:tcBorders>
-                  <w:top w:val="single" w:sz="8" w:space="0" w:color="auto"/>
-                  <w:left w:val="single" w:sz="8" w:space="0" w:color="auto"/>
-                  <w:bottom w:val="single" w:sz="8" w:space="0" w:color="auto"/>
-                  <w:right w:val="single" w:sz="8" w:space="0" w:color="auto"/>
-                </w:tcBorders>
-                <w:tcMar>
-                  <w:left w:w="108" w:type="dxa"/>
-                  <w:right w:w="108" w:type="dxa"/>
-                </w:tcMar>
-              </w:tcPr>
-            </w:tcPrChange>
           </w:tcPr>
           <w:p>
-            <w:pPr>
+            <w:r>
               <w:rPr>
-                <w:ins w:id="64" w:author="Forbes, Brieanne" w:date="2026-01-21T08:43:00Z" w16du:dateUtc="2026-01-21T16:43:00Z"/>
+                <w:rFonts w:ascii="Calibri" w:eastAsia="Calibri" w:hAnsi="Calibri" w:cs="Calibri"/>
+                <w:b/>
+                <w:bCs/>
               </w:rPr>
-            </w:pPr>
-            <w:ins w:id="65" w:author="Forbes, Brieanne" w:date="2026-01-21T08:43:00Z" w16du:dateUtc="2026-01-21T16:43:00Z">
-              <w:r>
-                <w:rPr>
-                  <w:rFonts w:ascii="Calibri" w:eastAsia="Calibri" w:hAnsi="Calibri" w:cs="Calibri"/>
-                  <w:b/>
-                  <w:bCs/>
-                </w:rPr>
-                <w:t xml:space="preserve">Version </w:t>
-              </w:r>
-              <w:r>
-                <w:rPr>
-                  <w:rFonts w:ascii="Calibri" w:eastAsia="Calibri" w:hAnsi="Calibri" w:cs="Calibri"/>
-                  <w:b/>
-                  <w:bCs/>
-                </w:rPr>
-                <w:t>2</w:t>
-              </w:r>
-            </w:ins>
+              <w:t xml:space="preserve">Version </w:t>
+            </w:r>
+            <w:r>
+              <w:rPr>
+                <w:rFonts w:ascii="Calibri" w:eastAsia="Calibri" w:hAnsi="Calibri" w:cs="Calibri"/>
+                <w:b/>
+                <w:bCs/>
+              </w:rPr>
+              <w:t>2</w:t>
+            </w:r>
           </w:p>
           <w:p>
             <w:pPr>
               <w:rPr>
-                <w:ins w:id="66" w:author="Forbes, Brieanne" w:date="2026-01-21T08:38:00Z" w16du:dateUtc="2026-01-21T16:38:00Z"/>
                 <w:rFonts w:ascii="Calibri" w:eastAsia="Calibri" w:hAnsi="Calibri" w:cs="Calibri"/>
                 <w:b/>
                 <w:bCs/>
               </w:rPr>
             </w:pPr>
-            <w:ins w:id="67" w:author="Forbes, Brieanne" w:date="2026-01-21T08:43:00Z" w16du:dateUtc="2026-01-21T16:43:00Z">
-              <w:r>
-                <w:rPr>
-                  <w:rFonts w:ascii="Calibri" w:eastAsia="Calibri" w:hAnsi="Calibri" w:cs="Calibri"/>
-                  <w:i/>
-                  <w:iCs/>
-                </w:rPr>
-                <w:t>February 2026</w:t>
-              </w:r>
-            </w:ins>
+            <w:r>
+              <w:rPr>
+                <w:rFonts w:ascii="Calibri" w:eastAsia="Calibri" w:hAnsi="Calibri" w:cs="Calibri"/>
+                <w:i/>
+                <w:iCs/>
+              </w:rPr>
+              <w:t>January</w:t>
+            </w:r>
+            <w:r>
+              <w:rPr>
+                <w:rFonts w:ascii="Calibri" w:eastAsia="Calibri" w:hAnsi="Calibri" w:cs="Calibri"/>
+                <w:i/>
+                <w:iCs/>
+              </w:rPr>
+              <w:t xml:space="preserve"> 2026</w:t>
+            </w:r>
           </w:p>
         </w:tc>
         <w:tc>
@@ -2163,82 +1762,39 @@
               <w:left w:w="108" w:type="dxa"/>
               <w:right w:w="108" w:type="dxa"/>
             </w:tcMar>
-            <w:tcPrChange w:id="68" w:author="Forbes, Brieanne" w:date="2026-01-21T08:38:00Z" w16du:dateUtc="2026-01-21T16:38:00Z">
-              <w:tcPr>
-                <w:tcW w:w="7545" w:type="dxa"/>
-                <w:tcBorders>
-                  <w:top w:val="single" w:sz="8" w:space="0" w:color="auto"/>
-                  <w:left w:val="single" w:sz="8" w:space="0" w:color="auto"/>
-                  <w:bottom w:val="single" w:sz="8" w:space="0" w:color="auto"/>
-                  <w:right w:val="single" w:sz="8" w:space="0" w:color="auto"/>
-                </w:tcBorders>
-                <w:tcMar>
-                  <w:left w:w="108" w:type="dxa"/>
-                  <w:right w:w="108" w:type="dxa"/>
-                </w:tcMar>
-              </w:tcPr>
-            </w:tcPrChange>
           </w:tcPr>
           <w:p>
-            <w:pPr>
-              <w:rPr>
-                <w:ins w:id="69" w:author="Forbes, Brieanne" w:date="2026-01-21T08:40:00Z"/>
-              </w:rPr>
-            </w:pPr>
-            <w:ins w:id="70" w:author="Forbes, Brieanne" w:date="2026-01-21T08:40:00Z">
-              <w:r>
-                <w:t>Files were changed, added, and removed in response to manuscript reviewer</w:t>
-              </w:r>
-            </w:ins>
+            <w:r>
+              <w:t>Files were changed, added, and removed in response to manuscript reviewer</w:t>
+            </w:r>
           </w:p>
           <w:p>
-            <w:pPr>
-              <w:rPr>
-                <w:ins w:id="71" w:author="Forbes, Brieanne" w:date="2026-01-21T08:38:00Z" w16du:dateUtc="2026-01-21T16:38:00Z"/>
-                <w:rPrChange w:id="72" w:author="Forbes, Brieanne" w:date="2026-01-21T08:40:00Z" w16du:dateUtc="2026-01-21T16:40:00Z">
-                  <w:rPr>
-                    <w:ins w:id="73" w:author="Forbes, Brieanne" w:date="2026-01-21T08:38:00Z" w16du:dateUtc="2026-01-21T16:38:00Z"/>
-                    <w:rFonts w:ascii="Calibri" w:eastAsia="Calibri" w:hAnsi="Calibri" w:cs="Calibri"/>
-                  </w:rPr>
-                </w:rPrChange>
-              </w:rPr>
-            </w:pPr>
-            <w:ins w:id="74" w:author="Forbes, Brieanne" w:date="2026-01-21T08:40:00Z">
+            <w:r>
+              <w:t>comments. All changes were tracked in version control and can be reviewed in the GitHub</w:t>
+            </w:r>
+            <w:r>
+              <w:t xml:space="preserve"> </w:t>
+            </w:r>
+            <w:r>
+              <w:t>commit history</w:t>
+            </w:r>
+            <w:r>
+              <w:t xml:space="preserve"> (</w:t>
+            </w:r>
+            <w:hyperlink r:id="rId18" w:history="1">
               <w:r>
-                <w:t>comments. All changes were tracked in version control and can be reviewed in the GitHub</w:t>
-              </w:r>
-            </w:ins>
-            <w:ins w:id="75" w:author="Forbes, Brieanne" w:date="2026-01-21T08:40:00Z" w16du:dateUtc="2026-01-21T16:40:00Z">
-              <w:r>
-                <w:t xml:space="preserve"> </w:t>
-              </w:r>
-            </w:ins>
-            <w:ins w:id="76" w:author="Forbes, Brieanne" w:date="2026-01-21T08:40:00Z">
-              <w:r>
-                <w:t>commit history</w:t>
-              </w:r>
-            </w:ins>
-            <w:ins w:id="77" w:author="Forbes, Brieanne" w:date="2026-01-21T08:42:00Z" w16du:dateUtc="2026-01-21T16:42:00Z">
-              <w:r>
-                <w:t xml:space="preserve"> </w:t>
-              </w:r>
-            </w:ins>
-            <w:ins w:id="78" w:author="Forbes, Brieanne" w:date="2026-01-21T08:43:00Z" w16du:dateUtc="2026-01-21T16:43:00Z">
-              <w:r>
-                <w:t>(</w:t>
-              </w:r>
-              <w:r>
+                <w:rPr>
+                  <w:rStyle w:val="Hyperlink"/>
+                </w:rPr>
                 <w:t>https://github.com/river-corridors-sfa/rc_sfa-rc-3-wenas-modeling</w:t>
               </w:r>
-              <w:r>
-                <w:t>)</w:t>
-              </w:r>
-            </w:ins>
-            <w:ins w:id="79" w:author="Forbes, Brieanne" w:date="2026-01-21T08:40:00Z">
-              <w:r>
-                <w:t>.</w:t>
-              </w:r>
-            </w:ins>
+            </w:hyperlink>
+            <w:r>
+              <w:t>)</w:t>
+            </w:r>
+            <w:r>
+              <w:t>.</w:t>
+            </w:r>
           </w:p>
         </w:tc>
       </w:tr>
@@ -2254,133 +1810,6 @@
     </w:sectPr>
   </w:body>
 </w:document>
-</file>
-
-<file path=word/comments.xml><?xml version="1.0" encoding="utf-8"?>
-<w:comments xmlns:wpc="http://schemas.microsoft.com/office/word/2010/wordprocessingCanvas" xmlns:cx="http://schemas.microsoft.com/office/drawing/2014/chartex" xmlns:cx1="http://schemas.microsoft.com/office/drawing/2015/9/8/chartex" xmlns:cx2="http://schemas.microsoft.com/office/drawing/2015/10/21/chartex" xmlns:cx3="http://schemas.microsoft.com/office/drawing/2016/5/9/chartex" xmlns:cx4="http://schemas.microsoft.com/office/drawing/2016/5/10/chartex" xmlns:cx5="http://schemas.microsoft.com/office/drawing/2016/5/11/chartex" xmlns:cx6="http://schemas.microsoft.com/office/drawing/2016/5/12/chartex" xmlns:cx7="http://schemas.microsoft.com/office/drawing/2016/5/13/chartex" xmlns:cx8="http://schemas.microsoft.com/office/drawing/2016/5/14/chartex" xmlns:mc="http://schemas.openxmlformats.org/markup-compatibility/2006" xmlns:aink="http://schemas.microsoft.com/office/drawing/2016/ink" xmlns:am3d="http://schemas.microsoft.com/office/drawing/2017/model3d" xmlns:o="urn:schemas-microsoft-com:office:office" xmlns:oel="http://schemas.microsoft.com/office/2019/extlst" xmlns:r="http://schemas.openxmlformats.org/officeDocument/2006/relationships" xmlns:m="http://schemas.openxmlformats.org/officeDocument/2006/math" xmlns:v="urn:schemas-microsoft-com:vml" xmlns:wp14="http://schemas.microsoft.com/office/word/2010/wordprocessingDrawing" xmlns:wp="http://schemas.openxmlformats.org/drawingml/2006/wordprocessingDrawing" xmlns:w10="urn:schemas-microsoft-com:office:word" xmlns:w="http://schemas.openxmlformats.org/wordprocessingml/2006/main" xmlns:w14="http://schemas.microsoft.com/office/word/2010/wordml" xmlns:w15="http://schemas.microsoft.com/office/word/2012/wordml" xmlns:w16cex="http://schemas.microsoft.com/office/word/2018/wordml/cex" xmlns:w16cid="http://schemas.microsoft.com/office/word/2016/wordml/cid" xmlns:w16="http://schemas.microsoft.com/office/word/2018/wordml" xmlns:w16du="http://schemas.microsoft.com/office/word/2023/wordml/word16du" xmlns:w16sdtdh="http://schemas.microsoft.com/office/word/2020/wordml/sdtdatahash" xmlns:w16sdtfl="http://schemas.microsoft.com/office/word/2024/wordml/sdtformatlock" xmlns:w16se="http://schemas.microsoft.com/office/word/2015/wordml/symex" xmlns:wpg="http://schemas.microsoft.com/office/word/2010/wordprocessingGroup" xmlns:wpi="http://schemas.microsoft.com/office/word/2010/wordprocessingInk" xmlns:wne="http://schemas.microsoft.com/office/word/2006/wordml" xmlns:wps="http://schemas.microsoft.com/office/word/2010/wordprocessingShape" mc:Ignorable="w14 w15 w16se w16cid w16 w16cex w16sdtdh w16sdtfl w16du wp14">
-  <w:comment w:id="8" w:author="Powers-McCormack, Bibi" w:date="2025-03-14T09:44:00Z" w:initials="BP">
-    <w:p>
-      <w:pPr>
-        <w:pStyle w:val="CommentText"/>
-      </w:pPr>
-      <w:r>
-        <w:rPr>
-          <w:rStyle w:val="CommentReference"/>
-        </w:rPr>
-        <w:annotationRef/>
-      </w:r>
-      <w:r>
-        <w:t>Confirm this is still accurate right before publishing</w:t>
-      </w:r>
-    </w:p>
-  </w:comment>
-  <w:comment w:id="9" w:author="Forbes, Brieanne" w:date="2026-01-21T08:33:00Z" w:initials="BF">
-    <w:p>
-      <w:pPr>
-        <w:pStyle w:val="CommentText"/>
-      </w:pPr>
-      <w:r>
-        <w:rPr>
-          <w:rStyle w:val="CommentReference"/>
-        </w:rPr>
-        <w:annotationRef/>
-      </w:r>
-      <w:r>
-        <w:t>Is this the correct journal?</w:t>
-      </w:r>
-    </w:p>
-  </w:comment>
-  <w:comment w:id="10" w:author="Wampler, Katie A" w:date="2026-01-21T12:23:00Z" w:initials="KW">
-    <w:p>
-      <w:pPr>
-        <w:pStyle w:val="CommentText"/>
-      </w:pPr>
-      <w:r>
-        <w:rPr>
-          <w:rStyle w:val="CommentReference"/>
-        </w:rPr>
-        <w:annotationRef/>
-      </w:r>
-      <w:r>
-        <w:t>yes</w:t>
-      </w:r>
-    </w:p>
-  </w:comment>
-  <w:comment w:id="37" w:author="Powers-McCormack, Bibi" w:date="2024-11-05T15:08:00Z" w:initials="BP">
-    <w:p>
-      <w:pPr>
-        <w:pStyle w:val="CommentText"/>
-      </w:pPr>
-      <w:r>
-        <w:rPr>
-          <w:rStyle w:val="CommentReference"/>
-        </w:rPr>
-        <w:annotationRef/>
-      </w:r>
-      <w:r>
-        <w:t>Brie, I tried to mirror the structure in the v4 CM and v4 BSLE DPs</w:t>
-      </w:r>
-    </w:p>
-  </w:comment>
-  <w:comment w:id="52" w:author="Forbes, Brieanne" w:date="2024-10-28T12:02:00Z" w:initials="BF">
-    <w:p>
-      <w:pPr>
-        <w:pStyle w:val="CommentText"/>
-      </w:pPr>
-      <w:r>
-        <w:rPr>
-          <w:rStyle w:val="CommentReference"/>
-        </w:rPr>
-        <w:annotationRef/>
-      </w:r>
-      <w:r>
-        <w:t>Include change history info</w:t>
-      </w:r>
-    </w:p>
-  </w:comment>
-</w:comments>
-</file>
-
-<file path=word/commentsExtended.xml><?xml version="1.0" encoding="utf-8"?>
-<w15:commentsEx xmlns:wpc="http://schemas.microsoft.com/office/word/2010/wordprocessingCanvas" xmlns:cx="http://schemas.microsoft.com/office/drawing/2014/chartex" xmlns:cx1="http://schemas.microsoft.com/office/drawing/2015/9/8/chartex" xmlns:cx2="http://schemas.microsoft.com/office/drawing/2015/10/21/chartex" xmlns:cx3="http://schemas.microsoft.com/office/drawing/2016/5/9/chartex" xmlns:cx4="http://schemas.microsoft.com/office/drawing/2016/5/10/chartex" xmlns:cx5="http://schemas.microsoft.com/office/drawing/2016/5/11/chartex" xmlns:cx6="http://schemas.microsoft.com/office/drawing/2016/5/12/chartex" xmlns:cx7="http://schemas.microsoft.com/office/drawing/2016/5/13/chartex" xmlns:cx8="http://schemas.microsoft.com/office/drawing/2016/5/14/chartex" xmlns:mc="http://schemas.openxmlformats.org/markup-compatibility/2006" xmlns:aink="http://schemas.microsoft.com/office/drawing/2016/ink" xmlns:am3d="http://schemas.microsoft.com/office/drawing/2017/model3d" xmlns:o="urn:schemas-microsoft-com:office:office" xmlns:oel="http://schemas.microsoft.com/office/2019/extlst" xmlns:r="http://schemas.openxmlformats.org/officeDocument/2006/relationships" xmlns:m="http://schemas.openxmlformats.org/officeDocument/2006/math" xmlns:v="urn:schemas-microsoft-com:vml" xmlns:wp14="http://schemas.microsoft.com/office/word/2010/wordprocessingDrawing" xmlns:wp="http://schemas.openxmlformats.org/drawingml/2006/wordprocessingDrawing" xmlns:w10="urn:schemas-microsoft-com:office:word" xmlns:w="http://schemas.openxmlformats.org/wordprocessingml/2006/main" xmlns:w14="http://schemas.microsoft.com/office/word/2010/wordml" xmlns:w15="http://schemas.microsoft.com/office/word/2012/wordml" xmlns:w16cex="http://schemas.microsoft.com/office/word/2018/wordml/cex" xmlns:w16cid="http://schemas.microsoft.com/office/word/2016/wordml/cid" xmlns:w16="http://schemas.microsoft.com/office/word/2018/wordml" xmlns:w16du="http://schemas.microsoft.com/office/word/2023/wordml/word16du" xmlns:w16sdtdh="http://schemas.microsoft.com/office/word/2020/wordml/sdtdatahash" xmlns:w16sdtfl="http://schemas.microsoft.com/office/word/2024/wordml/sdtformatlock" xmlns:w16se="http://schemas.microsoft.com/office/word/2015/wordml/symex" xmlns:wpg="http://schemas.microsoft.com/office/word/2010/wordprocessingGroup" xmlns:wpi="http://schemas.microsoft.com/office/word/2010/wordprocessingInk" xmlns:wne="http://schemas.microsoft.com/office/word/2006/wordml" xmlns:wps="http://schemas.microsoft.com/office/word/2010/wordprocessingShape" mc:Ignorable="w14 w15 w16se w16cid w16 w16cex w16sdtdh w16sdtfl w16du wp14">
-  <w15:commentEx w15:paraId="3A7F5051" w15:done="1"/>
-  <w15:commentEx w15:paraId="27F26FFB" w15:done="0"/>
-  <w15:commentEx w15:paraId="2E7FBA28" w15:paraIdParent="27F26FFB" w15:done="0"/>
-  <w15:commentEx w15:paraId="0C734A18" w15:done="1"/>
-  <w15:commentEx w15:paraId="45B32457" w15:done="1"/>
-</w15:commentsEx>
-</file>
-
-<file path=word/commentsExtensible.xml><?xml version="1.0" encoding="utf-8"?>
-<w16cex:commentsExtensible xmlns:wpc="http://schemas.microsoft.com/office/word/2010/wordprocessingCanvas" xmlns:cx="http://schemas.microsoft.com/office/drawing/2014/chartex" xmlns:cx1="http://schemas.microsoft.com/office/drawing/2015/9/8/chartex" xmlns:cx2="http://schemas.microsoft.com/office/drawing/2015/10/21/chartex" xmlns:cx3="http://schemas.microsoft.com/office/drawing/2016/5/9/chartex" xmlns:cx4="http://schemas.microsoft.com/office/drawing/2016/5/10/chartex" xmlns:cx5="http://schemas.microsoft.com/office/drawing/2016/5/11/chartex" xmlns:cx6="http://schemas.microsoft.com/office/drawing/2016/5/12/chartex" xmlns:cx7="http://schemas.microsoft.com/office/drawing/2016/5/13/chartex" xmlns:cx8="http://schemas.microsoft.com/office/drawing/2016/5/14/chartex" xmlns:cr="http://schemas.microsoft.com/office/comments/2020/reactions" xmlns:mc="http://schemas.openxmlformats.org/markup-compatibility/2006" xmlns:aink="http://schemas.microsoft.com/office/drawing/2016/ink" xmlns:am3d="http://schemas.microsoft.com/office/drawing/2017/model3d" xmlns:o="urn:schemas-microsoft-com:office:office" xmlns:oel="http://schemas.microsoft.com/office/2019/extlst" xmlns:r="http://schemas.openxmlformats.org/officeDocument/2006/relationships" xmlns:m="http://schemas.openxmlformats.org/officeDocument/2006/math" xmlns:v="urn:schemas-microsoft-com:vml" xmlns:wp14="http://schemas.microsoft.com/office/word/2010/wordprocessingDrawing" xmlns:wp="http://schemas.openxmlformats.org/drawingml/2006/wordprocessingDrawing" xmlns:w10="urn:schemas-microsoft-com:office:word" xmlns:w="http://schemas.openxmlformats.org/wordprocessingml/2006/main" xmlns:w14="http://schemas.microsoft.com/office/word/2010/wordml" xmlns:w15="http://schemas.microsoft.com/office/word/2012/wordml" xmlns:w16cex="http://schemas.microsoft.com/office/word/2018/wordml/cex" xmlns:w16cid="http://schemas.microsoft.com/office/word/2016/wordml/cid" xmlns:w16="http://schemas.microsoft.com/office/word/2018/wordml" xmlns:w16du="http://schemas.microsoft.com/office/word/2023/wordml/word16du" xmlns:w16sdtdh="http://schemas.microsoft.com/office/word/2020/wordml/sdtdatahash" xmlns:w16sdtfl="http://schemas.microsoft.com/office/word/2024/wordml/sdtformatlock" xmlns:w16se="http://schemas.microsoft.com/office/word/2015/wordml/symex" xmlns:wpg="http://schemas.microsoft.com/office/word/2010/wordprocessingGroup" xmlns:wpi="http://schemas.microsoft.com/office/word/2010/wordprocessingInk" xmlns:wne="http://schemas.microsoft.com/office/word/2006/wordml" xmlns:wps="http://schemas.microsoft.com/office/word/2010/wordprocessingShape" mc:Ignorable="w14 w15 w16se w16cid w16 w16cex w16sdtdh w16sdtfl cr w16du wp14">
-  <w16cex:commentExtensible w16cex:durableId="348E3B70" w16cex:dateUtc="2025-03-14T16:44:00Z">
-    <w16cex:extLst>
-      <w16:ext w16:uri="{CE6994B0-6A32-4C9F-8C6B-6E91EDA988CE}">
-        <cr:reactions xmlns:cr="http://schemas.microsoft.com/office/comments/2020/reactions">
-          <cr:reaction reactionType="1">
-            <cr:reactionInfo dateUtc="2025-03-14T18:02:37Z">
-              <cr:user userId="S::bibi.powers-mccormack@pnnl.gov::1ab09a31-a67c-4896-a9f9-6491b622f98a" userProvider="AD" userName="Powers-McCormack, Bibi"/>
-            </cr:reactionInfo>
-          </cr:reaction>
-        </cr:reactions>
-      </w16:ext>
-    </w16cex:extLst>
-  </w16cex:commentExtensible>
-  <w16cex:commentExtensible w16cex:durableId="781BAA95" w16cex:dateUtc="2026-01-21T16:33:00Z"/>
-  <w16cex:commentExtensible w16cex:durableId="7ADF3374" w16cex:dateUtc="2026-01-21T20:23:00Z"/>
-  <w16cex:commentExtensible w16cex:durableId="2AD4B38A" w16cex:dateUtc="2024-11-05T23:08:00Z"/>
-  <w16cex:commentExtensible w16cex:durableId="2AC9FBBB" w16cex:dateUtc="2024-10-28T19:02:00Z"/>
-</w16cex:commentsExtensible>
-</file>
-
-<file path=word/commentsIds.xml><?xml version="1.0" encoding="utf-8"?>
-<w16cid:commentsIds xmlns:wpc="http://schemas.microsoft.com/office/word/2010/wordprocessingCanvas" xmlns:cx="http://schemas.microsoft.com/office/drawing/2014/chartex" xmlns:cx1="http://schemas.microsoft.com/office/drawing/2015/9/8/chartex" xmlns:cx2="http://schemas.microsoft.com/office/drawing/2015/10/21/chartex" xmlns:cx3="http://schemas.microsoft.com/office/drawing/2016/5/9/chartex" xmlns:cx4="http://schemas.microsoft.com/office/drawing/2016/5/10/chartex" xmlns:cx5="http://schemas.microsoft.com/office/drawing/2016/5/11/chartex" xmlns:cx6="http://schemas.microsoft.com/office/drawing/2016/5/12/chartex" xmlns:cx7="http://schemas.microsoft.com/office/drawing/2016/5/13/chartex" xmlns:cx8="http://schemas.microsoft.com/office/drawing/2016/5/14/chartex" xmlns:mc="http://schemas.openxmlformats.org/markup-compatibility/2006" xmlns:aink="http://schemas.microsoft.com/office/drawing/2016/ink" xmlns:am3d="http://schemas.microsoft.com/office/drawing/2017/model3d" xmlns:o="urn:schemas-microsoft-com:office:office" xmlns:oel="http://schemas.microsoft.com/office/2019/extlst" xmlns:r="http://schemas.openxmlformats.org/officeDocument/2006/relationships" xmlns:m="http://schemas.openxmlformats.org/officeDocument/2006/math" xmlns:v="urn:schemas-microsoft-com:vml" xmlns:wp14="http://schemas.microsoft.com/office/word/2010/wordprocessingDrawing" xmlns:wp="http://schemas.openxmlformats.org/drawingml/2006/wordprocessingDrawing" xmlns:w10="urn:schemas-microsoft-com:office:word" xmlns:w="http://schemas.openxmlformats.org/wordprocessingml/2006/main" xmlns:w14="http://schemas.microsoft.com/office/word/2010/wordml" xmlns:w15="http://schemas.microsoft.com/office/word/2012/wordml" xmlns:w16cex="http://schemas.microsoft.com/office/word/2018/wordml/cex" xmlns:w16cid="http://schemas.microsoft.com/office/word/2016/wordml/cid" xmlns:w16="http://schemas.microsoft.com/office/word/2018/wordml" xmlns:w16du="http://schemas.microsoft.com/office/word/2023/wordml/word16du" xmlns:w16sdtdh="http://schemas.microsoft.com/office/word/2020/wordml/sdtdatahash" xmlns:w16sdtfl="http://schemas.microsoft.com/office/word/2024/wordml/sdtformatlock" xmlns:w16se="http://schemas.microsoft.com/office/word/2015/wordml/symex" xmlns:wpg="http://schemas.microsoft.com/office/word/2010/wordprocessingGroup" xmlns:wpi="http://schemas.microsoft.com/office/word/2010/wordprocessingInk" xmlns:wne="http://schemas.microsoft.com/office/word/2006/wordml" xmlns:wps="http://schemas.microsoft.com/office/word/2010/wordprocessingShape" mc:Ignorable="w14 w15 w16se w16cid w16 w16cex w16sdtdh w16sdtfl w16du wp14">
-  <w16cid:commentId w16cid:paraId="3A7F5051" w16cid:durableId="348E3B70"/>
-  <w16cid:commentId w16cid:paraId="27F26FFB" w16cid:durableId="781BAA95"/>
-  <w16cid:commentId w16cid:paraId="2E7FBA28" w16cid:durableId="7ADF3374"/>
-  <w16cid:commentId w16cid:paraId="0C734A18" w16cid:durableId="2AD4B38A"/>
-  <w16cid:commentId w16cid:paraId="45B32457" w16cid:durableId="2AC9FBBB"/>
-</w16cid:commentsIds>
 </file>
 
 <file path=word/endnotes.xml><?xml version="1.0" encoding="utf-8"?>
@@ -4049,20 +3478,6 @@
     <w:abstractNumId w:val="6"/>
   </w:num>
 </w:numbering>
-</file>
-
-<file path=word/people.xml><?xml version="1.0" encoding="utf-8"?>
-<w15:people xmlns:wpc="http://schemas.microsoft.com/office/word/2010/wordprocessingCanvas" xmlns:cx="http://schemas.microsoft.com/office/drawing/2014/chartex" xmlns:cx1="http://schemas.microsoft.com/office/drawing/2015/9/8/chartex" xmlns:cx2="http://schemas.microsoft.com/office/drawing/2015/10/21/chartex" xmlns:cx3="http://schemas.microsoft.com/office/drawing/2016/5/9/chartex" xmlns:cx4="http://schemas.microsoft.com/office/drawing/2016/5/10/chartex" xmlns:cx5="http://schemas.microsoft.com/office/drawing/2016/5/11/chartex" xmlns:cx6="http://schemas.microsoft.com/office/drawing/2016/5/12/chartex" xmlns:cx7="http://schemas.microsoft.com/office/drawing/2016/5/13/chartex" xmlns:cx8="http://schemas.microsoft.com/office/drawing/2016/5/14/chartex" xmlns:mc="http://schemas.openxmlformats.org/markup-compatibility/2006" xmlns:aink="http://schemas.microsoft.com/office/drawing/2016/ink" xmlns:am3d="http://schemas.microsoft.com/office/drawing/2017/model3d" xmlns:o="urn:schemas-microsoft-com:office:office" xmlns:oel="http://schemas.microsoft.com/office/2019/extlst" xmlns:r="http://schemas.openxmlformats.org/officeDocument/2006/relationships" xmlns:m="http://schemas.openxmlformats.org/officeDocument/2006/math" xmlns:v="urn:schemas-microsoft-com:vml" xmlns:wp14="http://schemas.microsoft.com/office/word/2010/wordprocessingDrawing" xmlns:wp="http://schemas.openxmlformats.org/drawingml/2006/wordprocessingDrawing" xmlns:w10="urn:schemas-microsoft-com:office:word" xmlns:w="http://schemas.openxmlformats.org/wordprocessingml/2006/main" xmlns:w14="http://schemas.microsoft.com/office/word/2010/wordml" xmlns:w15="http://schemas.microsoft.com/office/word/2012/wordml" xmlns:w16cex="http://schemas.microsoft.com/office/word/2018/wordml/cex" xmlns:w16cid="http://schemas.microsoft.com/office/word/2016/wordml/cid" xmlns:w16="http://schemas.microsoft.com/office/word/2018/wordml" xmlns:w16du="http://schemas.microsoft.com/office/word/2023/wordml/word16du" xmlns:w16sdtdh="http://schemas.microsoft.com/office/word/2020/wordml/sdtdatahash" xmlns:w16sdtfl="http://schemas.microsoft.com/office/word/2024/wordml/sdtformatlock" xmlns:w16se="http://schemas.microsoft.com/office/word/2015/wordml/symex" xmlns:wpg="http://schemas.microsoft.com/office/word/2010/wordprocessingGroup" xmlns:wpi="http://schemas.microsoft.com/office/word/2010/wordprocessingInk" xmlns:wne="http://schemas.microsoft.com/office/word/2006/wordml" xmlns:wps="http://schemas.microsoft.com/office/word/2010/wordprocessingShape" mc:Ignorable="w14 w15 w16se w16cid w16 w16cex w16sdtdh w16sdtfl w16du wp14">
-  <w15:person w15:author="Wampler, Katie A">
-    <w15:presenceInfo w15:providerId="AD" w15:userId="S::wampleka@oregonstate.edu::85788e7e-da09-4230-9bf8-058ffb7ca25f"/>
-  </w15:person>
-  <w15:person w15:author="Forbes, Brieanne">
-    <w15:presenceInfo w15:providerId="AD" w15:userId="S::brieanne.forbes@pnnl.gov::547ab27e-3fc5-4dc3-bb20-6848b4cffca5"/>
-  </w15:person>
-  <w15:person w15:author="Powers-McCormack, Bibi">
-    <w15:presenceInfo w15:providerId="AD" w15:userId="S::bibi.powers-mccormack@pnnl.gov::1ab09a31-a67c-4896-a9f9-6491b622f98a"/>
-  </w15:person>
-</w15:people>
 </file>
 
 <file path=word/styles.xml><?xml version="1.0" encoding="utf-8"?>
@@ -4468,6 +3883,7 @@
   <w:style w:type="character" w:default="1" w:styleId="DefaultParagraphFont">
     <w:name w:val="Default Paragraph Font"/>
     <w:uiPriority w:val="1"/>
+    <w:semiHidden/>
     <w:unhideWhenUsed/>
   </w:style>
   <w:style w:type="table" w:default="1" w:styleId="TableNormal">
@@ -5033,6 +4449,26 @@
 </file>
 
 <file path=customXml/item2.xml><?xml version="1.0" encoding="utf-8"?>
+<p:properties xmlns:p="http://schemas.microsoft.com/office/2006/metadata/properties" xmlns:xsi="http://www.w3.org/2001/XMLSchema-instance" xmlns:pc="http://schemas.microsoft.com/office/infopath/2007/PartnerControls">
+  <documentManagement>
+    <TaxCatchAll xmlns="943d9c7c-3c4d-43b1-866a-28f5b74233dd" xsi:nil="true"/>
+    <lcf76f155ced4ddcb4097134ff3c332f xmlns="0715419b-2765-415c-8c2a-839f55a2ae41">
+      <Terms xmlns="http://schemas.microsoft.com/office/infopath/2007/PartnerControls"/>
+    </lcf76f155ced4ddcb4097134ff3c332f>
+  </documentManagement>
+</p:properties>
+</file>
+
+<file path=customXml/item3.xml><?xml version="1.0" encoding="utf-8"?>
+<?mso-contentType ?>
+<FormTemplates xmlns="http://schemas.microsoft.com/sharepoint/v3/contenttype/forms">
+  <Display>DocumentLibraryForm</Display>
+  <Edit>DocumentLibraryForm</Edit>
+  <New>DocumentLibraryForm</New>
+</FormTemplates>
+</file>
+
+<file path=customXml/item4.xml><?xml version="1.0" encoding="utf-8"?>
 <ct:contentTypeSchema xmlns:ct="http://schemas.microsoft.com/office/2006/metadata/contentType" xmlns:ma="http://schemas.microsoft.com/office/2006/metadata/properties/metaAttributes" ct:_="" ma:_="" ma:contentTypeName="Document" ma:contentTypeID="0x010100D18914FFCC06CC4987FC1915ABD0754F" ma:contentTypeVersion="13" ma:contentTypeDescription="Create a new document." ma:contentTypeScope="" ma:versionID="b2b129f13bcea090c87214a269057364">
   <xsd:schema xmlns:xsd="http://www.w3.org/2001/XMLSchema" xmlns:xs="http://www.w3.org/2001/XMLSchema" xmlns:p="http://schemas.microsoft.com/office/2006/metadata/properties" xmlns:ns2="0715419b-2765-415c-8c2a-839f55a2ae41" xmlns:ns3="943d9c7c-3c4d-43b1-866a-28f5b74233dd" targetNamespace="http://schemas.microsoft.com/office/2006/metadata/properties" ma:root="true" ma:fieldsID="c83b16888b623a2853eceecf842a108b" ns2:_="" ns3:_="">
     <xsd:import namespace="0715419b-2765-415c-8c2a-839f55a2ae41"/>
@@ -5239,26 +4675,6 @@
 </ct:contentTypeSchema>
 </file>
 
-<file path=customXml/item3.xml><?xml version="1.0" encoding="utf-8"?>
-<?mso-contentType ?>
-<FormTemplates xmlns="http://schemas.microsoft.com/sharepoint/v3/contenttype/forms">
-  <Display>DocumentLibraryForm</Display>
-  <Edit>DocumentLibraryForm</Edit>
-  <New>DocumentLibraryForm</New>
-</FormTemplates>
-</file>
-
-<file path=customXml/item4.xml><?xml version="1.0" encoding="utf-8"?>
-<p:properties xmlns:p="http://schemas.microsoft.com/office/2006/metadata/properties" xmlns:xsi="http://www.w3.org/2001/XMLSchema-instance" xmlns:pc="http://schemas.microsoft.com/office/infopath/2007/PartnerControls">
-  <documentManagement>
-    <TaxCatchAll xmlns="943d9c7c-3c4d-43b1-866a-28f5b74233dd" xsi:nil="true"/>
-    <lcf76f155ced4ddcb4097134ff3c332f xmlns="0715419b-2765-415c-8c2a-839f55a2ae41">
-      <Terms xmlns="http://schemas.microsoft.com/office/infopath/2007/PartnerControls"/>
-    </lcf76f155ced4ddcb4097134ff3c332f>
-  </documentManagement>
-</p:properties>
-</file>
-
 <file path=customXml/itemProps1.xml><?xml version="1.0" encoding="utf-8"?>
 <ds:datastoreItem xmlns:ds="http://schemas.openxmlformats.org/officeDocument/2006/customXml" ds:itemID="{7E6956D9-FB24-134B-8D98-4EF6F7F064A6}">
   <ds:schemaRefs>
@@ -5268,6 +4684,25 @@
 </file>
 
 <file path=customXml/itemProps2.xml><?xml version="1.0" encoding="utf-8"?>
+<ds:datastoreItem xmlns:ds="http://schemas.openxmlformats.org/officeDocument/2006/customXml" ds:itemID="{035FB5FE-46F1-4567-90CF-25EFA2FE8CF5}">
+  <ds:schemaRefs>
+    <ds:schemaRef ds:uri="http://schemas.microsoft.com/office/2006/metadata/properties"/>
+    <ds:schemaRef ds:uri="http://schemas.microsoft.com/office/infopath/2007/PartnerControls"/>
+    <ds:schemaRef ds:uri="943d9c7c-3c4d-43b1-866a-28f5b74233dd"/>
+    <ds:schemaRef ds:uri="0715419b-2765-415c-8c2a-839f55a2ae41"/>
+  </ds:schemaRefs>
+</ds:datastoreItem>
+</file>
+
+<file path=customXml/itemProps3.xml><?xml version="1.0" encoding="utf-8"?>
+<ds:datastoreItem xmlns:ds="http://schemas.openxmlformats.org/officeDocument/2006/customXml" ds:itemID="{0BCFFC2A-375D-4D9C-96D9-773B60AF58C3}">
+  <ds:schemaRefs>
+    <ds:schemaRef ds:uri="http://schemas.microsoft.com/sharepoint/v3/contenttype/forms"/>
+  </ds:schemaRefs>
+</ds:datastoreItem>
+</file>
+
+<file path=customXml/itemProps4.xml><?xml version="1.0" encoding="utf-8"?>
 <ds:datastoreItem xmlns:ds="http://schemas.openxmlformats.org/officeDocument/2006/customXml" ds:itemID="{9D532F2A-D27C-40F7-8845-6457799616E0}">
   <ds:schemaRefs>
     <ds:schemaRef ds:uri="http://schemas.microsoft.com/office/2006/metadata/contentType"/>
@@ -5284,23 +4719,4 @@
     <ds:schemaRef ds:uri="http://schemas.microsoft.com/internal/obd"/>
   </ds:schemaRefs>
 </ds:datastoreItem>
-</file>
-
-<file path=customXml/itemProps3.xml><?xml version="1.0" encoding="utf-8"?>
-<ds:datastoreItem xmlns:ds="http://schemas.openxmlformats.org/officeDocument/2006/customXml" ds:itemID="{0BCFFC2A-375D-4D9C-96D9-773B60AF58C3}">
-  <ds:schemaRefs>
-    <ds:schemaRef ds:uri="http://schemas.microsoft.com/sharepoint/v3/contenttype/forms"/>
-  </ds:schemaRefs>
-</ds:datastoreItem>
-</file>
-
-<file path=customXml/itemProps4.xml><?xml version="1.0" encoding="utf-8"?>
-<ds:datastoreItem xmlns:ds="http://schemas.openxmlformats.org/officeDocument/2006/customXml" ds:itemID="{035FB5FE-46F1-4567-90CF-25EFA2FE8CF5}">
-  <ds:schemaRefs>
-    <ds:schemaRef ds:uri="http://schemas.microsoft.com/office/2006/metadata/properties"/>
-    <ds:schemaRef ds:uri="http://schemas.microsoft.com/office/infopath/2007/PartnerControls"/>
-    <ds:schemaRef ds:uri="943d9c7c-3c4d-43b1-866a-28f5b74233dd"/>
-    <ds:schemaRef ds:uri="0715419b-2765-415c-8c2a-839f55a2ae41"/>
-  </ds:schemaRefs>
-</ds:datastoreItem>
 </file>
</xml_diff>